<commit_message>
update Oct 25 before AP application
</commit_message>
<xml_diff>
--- a/src/Downloads/CV/ruimin-neu-cv.docx
+++ b/src/Downloads/CV/ruimin-neu-cv.docx
@@ -163,6 +163,12 @@
         <w:rPr>
           <w:color w:val="4B3A2E"/>
         </w:rPr>
+        <w:t>IoT/</w:t>
+      </w:r>
+      <w:r>
+        <w:rPr>
+          <w:color w:val="4B3A2E"/>
+        </w:rPr>
         <w:t>CPS</w:t>
       </w:r>
       <w:r>
@@ -1135,19 +1141,49 @@
     </w:p>
     <w:p>
       <w:pPr>
-        <w:shd w:val="clear" w:color="auto" w:fill="FFFFFF"/>
-        <w:spacing w:before="108"/>
-        <w:ind w:left="158" w:right="259"/>
-        <w:rPr>
-          <w:color w:val="000000" w:themeColor="text1"/>
-        </w:rPr>
-      </w:pPr>
-      <w:r>
-        <w:rPr>
-          <w:bCs/>
-          <w:color w:val="000000" w:themeColor="text1"/>
-        </w:rPr>
-        <w:t xml:space="preserve">[10] </w:t>
+        <w:pStyle w:val="ListParagraph"/>
+        <w:numPr>
+          <w:ilvl w:val="0"/>
+          <w:numId w:val="10"/>
+        </w:numPr>
+        <w:ind w:left="518" w:right="259"/>
+        <w:rPr>
+          <w:color w:val="000000" w:themeColor="text1"/>
+        </w:rPr>
+      </w:pPr>
+      <w:r>
+        <w:rPr>
+          <w:color w:val="000000" w:themeColor="text1"/>
+        </w:rPr>
+        <w:t xml:space="preserve">Marcus </w:t>
+      </w:r>
+      <w:proofErr w:type="spellStart"/>
+      <w:r>
+        <w:rPr>
+          <w:color w:val="000000" w:themeColor="text1"/>
+        </w:rPr>
+        <w:t>Botacin</w:t>
+      </w:r>
+      <w:proofErr w:type="spellEnd"/>
+      <w:r>
+        <w:rPr>
+          <w:color w:val="000000" w:themeColor="text1"/>
+        </w:rPr>
+        <w:t xml:space="preserve">, Fabricio </w:t>
+      </w:r>
+      <w:proofErr w:type="spellStart"/>
+      <w:r>
+        <w:rPr>
+          <w:color w:val="000000" w:themeColor="text1"/>
+        </w:rPr>
+        <w:t>Ceschin</w:t>
+      </w:r>
+      <w:proofErr w:type="spellEnd"/>
+      <w:r>
+        <w:rPr>
+          <w:color w:val="000000" w:themeColor="text1"/>
+        </w:rPr>
+        <w:t xml:space="preserve">, </w:t>
       </w:r>
       <w:r>
         <w:rPr>
@@ -1161,215 +1197,613 @@
         <w:rPr>
           <w:color w:val="000000" w:themeColor="text1"/>
         </w:rPr>
-        <w:t xml:space="preserve">, Alejandro </w:t>
+        <w:t xml:space="preserve">, Daniela Oliveira, André </w:t>
       </w:r>
       <w:proofErr w:type="spellStart"/>
       <w:r>
         <w:rPr>
           <w:color w:val="000000" w:themeColor="text1"/>
         </w:rPr>
-        <w:t>Mera</w:t>
+        <w:t>Grégio</w:t>
       </w:r>
       <w:proofErr w:type="spellEnd"/>
       <w:r>
         <w:rPr>
           <w:color w:val="000000" w:themeColor="text1"/>
         </w:rPr>
-        <w:t>, Long Lu, David Choffnes.</w:t>
-      </w:r>
-      <w:r>
-        <w:rPr>
-          <w:color w:val="000000" w:themeColor="text1"/>
-        </w:rPr>
-        <w:t xml:space="preserve"> </w:t>
-      </w:r>
-      <w:proofErr w:type="spellStart"/>
-      <w:r>
-        <w:rPr>
-          <w:color w:val="000000" w:themeColor="text1"/>
-        </w:rPr>
-        <w:t>SoK</w:t>
-      </w:r>
-      <w:proofErr w:type="spellEnd"/>
-      <w:r>
-        <w:rPr>
-          <w:color w:val="000000" w:themeColor="text1"/>
-        </w:rPr>
-        <w:t>: Attacks on Industrial Control Logic and Formal</w:t>
-      </w:r>
-      <w:r>
-        <w:rPr>
-          <w:color w:val="000000" w:themeColor="text1"/>
-        </w:rPr>
-        <w:t xml:space="preserve"> </w:t>
-      </w:r>
-      <w:r>
-        <w:rPr>
-          <w:color w:val="000000" w:themeColor="text1"/>
-        </w:rPr>
-        <w:t>Verification-Based Defenses.</w:t>
-      </w:r>
-      <w:r>
-        <w:rPr>
-          <w:color w:val="000000" w:themeColor="text1"/>
-        </w:rPr>
-        <w:t xml:space="preserve"> </w:t>
-      </w:r>
-      <w:proofErr w:type="spellStart"/>
-      <w:r>
-        <w:rPr>
-          <w:color w:val="000000" w:themeColor="text1"/>
-        </w:rPr>
-        <w:t>EuroS&amp;P</w:t>
-      </w:r>
-      <w:proofErr w:type="spellEnd"/>
-      <w:r>
-        <w:rPr>
-          <w:color w:val="000000" w:themeColor="text1"/>
-        </w:rPr>
-        <w:t>, 2021 [Paper]</w:t>
-      </w:r>
-    </w:p>
-    <w:p>
-      <w:pPr>
-        <w:pStyle w:val="ListParagraph"/>
-        <w:ind w:left="158" w:right="259"/>
-        <w:rPr>
-          <w:color w:val="000000" w:themeColor="text1"/>
-        </w:rPr>
-      </w:pPr>
-      <w:r>
-        <w:rPr>
-          <w:bCs/>
-          <w:color w:val="000000" w:themeColor="text1"/>
-        </w:rPr>
-        <w:t>[</w:t>
-      </w:r>
-      <w:r>
-        <w:rPr>
-          <w:bCs/>
-          <w:color w:val="000000" w:themeColor="text1"/>
-        </w:rPr>
-        <w:t>9</w:t>
-      </w:r>
-      <w:r>
-        <w:rPr>
-          <w:bCs/>
-          <w:color w:val="000000" w:themeColor="text1"/>
-        </w:rPr>
-        <w:t>]</w:t>
-      </w:r>
-      <w:r>
-        <w:rPr>
-          <w:b/>
-          <w:color w:val="000000" w:themeColor="text1"/>
-          <w:sz w:val="20"/>
-          <w:szCs w:val="20"/>
-        </w:rPr>
-        <w:t xml:space="preserve"> </w:t>
-      </w:r>
-      <w:proofErr w:type="spellStart"/>
-      <w:r>
-        <w:rPr>
-          <w:color w:val="000000" w:themeColor="text1"/>
-        </w:rPr>
-        <w:t>Zhichuang</w:t>
-      </w:r>
-      <w:proofErr w:type="spellEnd"/>
-      <w:r>
-        <w:rPr>
-          <w:color w:val="000000" w:themeColor="text1"/>
-        </w:rPr>
-        <w:t xml:space="preserve"> Sun, </w:t>
-      </w:r>
-      <w:r>
-        <w:rPr>
-          <w:b/>
-          <w:bCs/>
-          <w:color w:val="000000" w:themeColor="text1"/>
-        </w:rPr>
-        <w:t>Ruimin Sun</w:t>
-      </w:r>
-      <w:r>
-        <w:rPr>
-          <w:color w:val="000000" w:themeColor="text1"/>
-        </w:rPr>
-        <w:t xml:space="preserve">, Long Lu, Alan </w:t>
-      </w:r>
-      <w:proofErr w:type="spellStart"/>
-      <w:r>
-        <w:rPr>
-          <w:color w:val="000000" w:themeColor="text1"/>
-        </w:rPr>
-        <w:t>Mislove</w:t>
-      </w:r>
-      <w:proofErr w:type="spellEnd"/>
-      <w:r>
-        <w:rPr>
-          <w:color w:val="000000" w:themeColor="text1"/>
-        </w:rPr>
-        <w:t xml:space="preserve">. </w:t>
-      </w:r>
-      <w:r>
-        <w:rPr>
-          <w:color w:val="000000" w:themeColor="text1"/>
-        </w:rPr>
-        <w:t xml:space="preserve"> </w:t>
-      </w:r>
-      <w:r>
-        <w:rPr>
-          <w:color w:val="000000" w:themeColor="text1"/>
-        </w:rPr>
-        <w:t>Mind your weight (s): A large-scale study on insufficient machine learning model protection in mobile apps</w:t>
-      </w:r>
-      <w:r>
-        <w:rPr>
-          <w:color w:val="000000" w:themeColor="text1"/>
-        </w:rPr>
-        <w:t xml:space="preserve">. </w:t>
-      </w:r>
-      <w:proofErr w:type="spellStart"/>
-      <w:r>
-        <w:rPr>
-          <w:color w:val="000000" w:themeColor="text1"/>
-        </w:rPr>
-        <w:t>Usenix</w:t>
-      </w:r>
-      <w:proofErr w:type="spellEnd"/>
-      <w:r>
-        <w:rPr>
-          <w:color w:val="000000" w:themeColor="text1"/>
-        </w:rPr>
-        <w:t xml:space="preserve"> Security, 2021 [</w:t>
+        <w:t xml:space="preserve">. Challenges and Pitfalls in Malware Research. Computers &amp; Security, </w:t>
+      </w:r>
+      <w:r>
+        <w:rPr>
+          <w:color w:val="000000" w:themeColor="text1"/>
+        </w:rPr>
+        <w:t xml:space="preserve">Jul 1;106:102287. </w:t>
+      </w:r>
+      <w:r>
+        <w:rPr>
+          <w:color w:val="000000" w:themeColor="text1"/>
+        </w:rPr>
+        <w:t>2021</w:t>
+      </w:r>
+      <w:r>
+        <w:rPr>
+          <w:color w:val="000000" w:themeColor="text1"/>
+        </w:rPr>
+        <w:t>.</w:t>
+      </w:r>
+      <w:r>
+        <w:rPr>
+          <w:color w:val="000000" w:themeColor="text1"/>
+        </w:rPr>
+        <w:t xml:space="preserve"> [</w:t>
       </w:r>
       <w:hyperlink r:id="rId9" w:history="1">
         <w:r>
           <w:rPr>
-            <w:color w:val="1155CC"/>
-            <w:u w:color="1155CC"/>
+            <w:rStyle w:val="Hyperlink"/>
           </w:rPr>
-          <w:t>P</w:t>
+          <w:t>Paper</w:t>
         </w:r>
+      </w:hyperlink>
+      <w:r>
+        <w:rPr>
+          <w:color w:val="000000" w:themeColor="text1"/>
+        </w:rPr>
+        <w:t>]</w:t>
+      </w:r>
+    </w:p>
+    <w:p>
+      <w:pPr>
+        <w:pStyle w:val="ListParagraph"/>
+        <w:numPr>
+          <w:ilvl w:val="0"/>
+          <w:numId w:val="10"/>
+        </w:numPr>
+        <w:ind w:left="518" w:right="259"/>
+        <w:rPr>
+          <w:iCs/>
+          <w:color w:val="000000" w:themeColor="text1"/>
+        </w:rPr>
+      </w:pPr>
+      <w:r>
+        <w:rPr>
+          <w:b/>
+          <w:bCs/>
+          <w:color w:val="000000" w:themeColor="text1"/>
+        </w:rPr>
+        <w:t>Ruimin Sun</w:t>
+      </w:r>
+      <w:r>
+        <w:rPr>
+          <w:color w:val="000000" w:themeColor="text1"/>
+        </w:rPr>
+        <w:t xml:space="preserve">, Alejandro </w:t>
+      </w:r>
+      <w:proofErr w:type="spellStart"/>
+      <w:r>
+        <w:rPr>
+          <w:color w:val="000000" w:themeColor="text1"/>
+        </w:rPr>
+        <w:t>Mera</w:t>
+      </w:r>
+      <w:proofErr w:type="spellEnd"/>
+      <w:r>
+        <w:rPr>
+          <w:color w:val="000000" w:themeColor="text1"/>
+        </w:rPr>
+        <w:t xml:space="preserve">, Long Lu, David Choffnes. </w:t>
+      </w:r>
+      <w:proofErr w:type="spellStart"/>
+      <w:r>
+        <w:rPr>
+          <w:color w:val="000000" w:themeColor="text1"/>
+        </w:rPr>
+        <w:t>SoK</w:t>
+      </w:r>
+      <w:proofErr w:type="spellEnd"/>
+      <w:r>
+        <w:rPr>
+          <w:color w:val="000000" w:themeColor="text1"/>
+        </w:rPr>
+        <w:t>: Attacks on Industrial Control Logic and Formal</w:t>
+      </w:r>
+      <w:r>
+        <w:rPr>
+          <w:color w:val="000000" w:themeColor="text1"/>
+        </w:rPr>
+        <w:t xml:space="preserve"> </w:t>
+      </w:r>
+      <w:r>
+        <w:rPr>
+          <w:color w:val="000000" w:themeColor="text1"/>
+        </w:rPr>
+        <w:t xml:space="preserve">Verification-Based Defenses. </w:t>
+      </w:r>
+      <w:r>
+        <w:rPr>
+          <w:iCs/>
+          <w:color w:val="000000" w:themeColor="text1"/>
+        </w:rPr>
+        <w:t>IEEE European Symposium on Security and Privacy (</w:t>
+      </w:r>
+      <w:proofErr w:type="spellStart"/>
+      <w:r>
+        <w:rPr>
+          <w:color w:val="000000" w:themeColor="text1"/>
+        </w:rPr>
+        <w:t>EuroS&amp;P</w:t>
+      </w:r>
+      <w:proofErr w:type="spellEnd"/>
+      <w:r>
+        <w:rPr>
+          <w:color w:val="000000" w:themeColor="text1"/>
+        </w:rPr>
+        <w:t>)</w:t>
+      </w:r>
+      <w:r>
+        <w:rPr>
+          <w:color w:val="000000" w:themeColor="text1"/>
+        </w:rPr>
+        <w:t>, 2021</w:t>
+      </w:r>
+      <w:r>
+        <w:rPr>
+          <w:color w:val="000000" w:themeColor="text1"/>
+        </w:rPr>
+        <w:t>.</w:t>
+      </w:r>
+      <w:r>
+        <w:rPr>
+          <w:color w:val="000000" w:themeColor="text1"/>
+        </w:rPr>
+        <w:t xml:space="preserve"> [</w:t>
+      </w:r>
+      <w:hyperlink r:id="rId10" w:history="1">
+        <w:r>
+          <w:rPr>
+            <w:rStyle w:val="Hyperlink"/>
+          </w:rPr>
+          <w:t>Paper</w:t>
+        </w:r>
+      </w:hyperlink>
+      <w:r>
+        <w:rPr>
+          <w:color w:val="000000" w:themeColor="text1"/>
+        </w:rPr>
+        <w:t>]</w:t>
+      </w:r>
+    </w:p>
+    <w:p>
+      <w:pPr>
+        <w:pStyle w:val="ListParagraph"/>
+        <w:numPr>
+          <w:ilvl w:val="0"/>
+          <w:numId w:val="10"/>
+        </w:numPr>
+        <w:ind w:left="518" w:right="259"/>
+        <w:rPr>
+          <w:color w:val="000000" w:themeColor="text1"/>
+        </w:rPr>
+      </w:pPr>
+      <w:proofErr w:type="spellStart"/>
+      <w:r>
+        <w:rPr>
+          <w:color w:val="000000" w:themeColor="text1"/>
+        </w:rPr>
+        <w:t>Zhichuang</w:t>
+      </w:r>
+      <w:proofErr w:type="spellEnd"/>
+      <w:r>
+        <w:rPr>
+          <w:color w:val="000000" w:themeColor="text1"/>
+        </w:rPr>
+        <w:t xml:space="preserve"> Sun, </w:t>
+      </w:r>
+      <w:r>
+        <w:rPr>
+          <w:b/>
+          <w:bCs/>
+          <w:color w:val="000000" w:themeColor="text1"/>
+        </w:rPr>
+        <w:t>Ruimin Sun</w:t>
+      </w:r>
+      <w:r>
+        <w:rPr>
+          <w:color w:val="000000" w:themeColor="text1"/>
+        </w:rPr>
+        <w:t xml:space="preserve">, Long Lu, Alan </w:t>
+      </w:r>
+      <w:proofErr w:type="spellStart"/>
+      <w:r>
+        <w:rPr>
+          <w:color w:val="000000" w:themeColor="text1"/>
+        </w:rPr>
+        <w:t>Mislove</w:t>
+      </w:r>
+      <w:proofErr w:type="spellEnd"/>
+      <w:r>
+        <w:rPr>
+          <w:color w:val="000000" w:themeColor="text1"/>
+        </w:rPr>
+        <w:t xml:space="preserve">. </w:t>
+      </w:r>
+      <w:r>
+        <w:rPr>
+          <w:color w:val="000000" w:themeColor="text1"/>
+        </w:rPr>
+        <w:t xml:space="preserve"> </w:t>
+      </w:r>
+      <w:r>
+        <w:rPr>
+          <w:color w:val="000000" w:themeColor="text1"/>
+        </w:rPr>
+        <w:t>Mind your weight (s): A large-scale study on insufficient machine learning model protection in mobile apps</w:t>
+      </w:r>
+      <w:r>
+        <w:rPr>
+          <w:color w:val="000000" w:themeColor="text1"/>
+        </w:rPr>
+        <w:t xml:space="preserve">. </w:t>
+      </w:r>
+      <w:r>
+        <w:rPr>
+          <w:color w:val="000000" w:themeColor="text1"/>
+        </w:rPr>
+        <w:t>U</w:t>
+      </w:r>
+      <w:r>
+        <w:rPr>
+          <w:color w:val="000000" w:themeColor="text1"/>
+        </w:rPr>
+        <w:t>SENIX</w:t>
+      </w:r>
+      <w:r>
+        <w:rPr>
+          <w:color w:val="000000" w:themeColor="text1"/>
+        </w:rPr>
+        <w:t xml:space="preserve"> Security, 2021</w:t>
+      </w:r>
+      <w:r>
+        <w:rPr>
+          <w:color w:val="000000" w:themeColor="text1"/>
+        </w:rPr>
+        <w:t>.</w:t>
+      </w:r>
+      <w:r>
+        <w:rPr>
+          <w:color w:val="000000" w:themeColor="text1"/>
+        </w:rPr>
+        <w:t xml:space="preserve"> </w:t>
+      </w:r>
+      <w:r>
+        <w:rPr>
+          <w:color w:val="000000" w:themeColor="text1"/>
+          <w:u w:val="single"/>
+        </w:rPr>
+        <w:t>[</w:t>
+      </w:r>
+      <w:hyperlink r:id="rId11" w:history="1">
         <w:r>
           <w:rPr>
             <w:color w:val="1155CC"/>
-            <w:u w:color="1155CC"/>
+            <w:u w:val="single" w:color="1155CC"/>
           </w:rPr>
-          <w:t>a</w:t>
+          <w:t>Paper</w:t>
         </w:r>
+      </w:hyperlink>
+      <w:r>
+        <w:rPr>
+          <w:color w:val="000000" w:themeColor="text1"/>
+        </w:rPr>
+        <w:t>]</w:t>
+      </w:r>
+    </w:p>
+    <w:p>
+      <w:pPr>
+        <w:pStyle w:val="ListParagraph"/>
+        <w:numPr>
+          <w:ilvl w:val="0"/>
+          <w:numId w:val="10"/>
+        </w:numPr>
+        <w:ind w:left="518" w:right="259"/>
+        <w:rPr>
+          <w:color w:val="000000" w:themeColor="text1"/>
+        </w:rPr>
+      </w:pPr>
+      <w:r>
+        <w:rPr>
+          <w:b/>
+          <w:color w:val="000000" w:themeColor="text1"/>
+        </w:rPr>
+        <w:t>Ruimin Sun</w:t>
+      </w:r>
+      <w:r>
+        <w:rPr>
+          <w:color w:val="000000" w:themeColor="text1"/>
+        </w:rPr>
+        <w:t xml:space="preserve">, Marcus </w:t>
+      </w:r>
+      <w:proofErr w:type="spellStart"/>
+      <w:r>
+        <w:rPr>
+          <w:color w:val="000000" w:themeColor="text1"/>
+        </w:rPr>
+        <w:t>Botacin</w:t>
+      </w:r>
+      <w:proofErr w:type="spellEnd"/>
+      <w:r>
+        <w:rPr>
+          <w:color w:val="000000" w:themeColor="text1"/>
+        </w:rPr>
+        <w:t xml:space="preserve">, Nikolaos </w:t>
+      </w:r>
+      <w:proofErr w:type="spellStart"/>
+      <w:r>
+        <w:rPr>
+          <w:color w:val="000000" w:themeColor="text1"/>
+        </w:rPr>
+        <w:t>Sapountzis</w:t>
+      </w:r>
+      <w:proofErr w:type="spellEnd"/>
+      <w:r>
+        <w:rPr>
+          <w:color w:val="000000" w:themeColor="text1"/>
+        </w:rPr>
+        <w:t xml:space="preserve">, </w:t>
+      </w:r>
+      <w:proofErr w:type="spellStart"/>
+      <w:r>
+        <w:rPr>
+          <w:color w:val="000000" w:themeColor="text1"/>
+        </w:rPr>
+        <w:t>Xiaoyong</w:t>
+      </w:r>
+      <w:proofErr w:type="spellEnd"/>
+      <w:r>
+        <w:rPr>
+          <w:color w:val="000000" w:themeColor="text1"/>
+        </w:rPr>
+        <w:t xml:space="preserve"> Yuan, Matt Bishop, Donald E Porter, </w:t>
+      </w:r>
+      <w:proofErr w:type="spellStart"/>
+      <w:r>
+        <w:rPr>
+          <w:color w:val="000000" w:themeColor="text1"/>
+        </w:rPr>
+        <w:t>Xiaolin</w:t>
+      </w:r>
+      <w:proofErr w:type="spellEnd"/>
+      <w:r>
+        <w:rPr>
+          <w:color w:val="000000" w:themeColor="text1"/>
+        </w:rPr>
+        <w:t xml:space="preserve"> Li, Andre </w:t>
+      </w:r>
+      <w:proofErr w:type="spellStart"/>
+      <w:r>
+        <w:rPr>
+          <w:color w:val="000000" w:themeColor="text1"/>
+        </w:rPr>
+        <w:t>Gregio</w:t>
+      </w:r>
+      <w:proofErr w:type="spellEnd"/>
+      <w:r>
+        <w:rPr>
+          <w:color w:val="000000" w:themeColor="text1"/>
+        </w:rPr>
+        <w:t xml:space="preserve">, Daniela Oliveira. A Praise for Defensive Programming - Leveraging Uncertainty for Effective Malware Mitigation. </w:t>
+      </w:r>
+      <w:r>
+        <w:rPr>
+          <w:color w:val="000000" w:themeColor="text1"/>
+        </w:rPr>
+        <w:t xml:space="preserve">IEEE </w:t>
+      </w:r>
+      <w:r>
+        <w:rPr>
+          <w:color w:val="000000" w:themeColor="text1"/>
+        </w:rPr>
+        <w:t>T</w:t>
+      </w:r>
+      <w:r>
+        <w:rPr>
+          <w:color w:val="000000" w:themeColor="text1"/>
+        </w:rPr>
+        <w:t>ransactions on Dependable and Secure Computing (T</w:t>
+      </w:r>
+      <w:r>
+        <w:rPr>
+          <w:color w:val="000000" w:themeColor="text1"/>
+        </w:rPr>
+        <w:t>DSC</w:t>
+      </w:r>
+      <w:r>
+        <w:rPr>
+          <w:color w:val="000000" w:themeColor="text1"/>
+        </w:rPr>
+        <w:t>)</w:t>
+      </w:r>
+      <w:r>
+        <w:rPr>
+          <w:color w:val="000000" w:themeColor="text1"/>
+        </w:rPr>
+        <w:t>, 2020. [</w:t>
+      </w:r>
+      <w:hyperlink r:id="rId12" w:history="1">
         <w:r>
           <w:rPr>
-            <w:color w:val="1155CC"/>
-            <w:u w:color="1155CC"/>
+            <w:rStyle w:val="Hyperlink"/>
           </w:rPr>
-          <w:t>p</w:t>
+          <w:t>Paper</w:t>
         </w:r>
+      </w:hyperlink>
+      <w:r>
+        <w:rPr>
+          <w:color w:val="000000" w:themeColor="text1"/>
+        </w:rPr>
+        <w:t>]</w:t>
+      </w:r>
+    </w:p>
+    <w:p>
+      <w:pPr>
+        <w:pStyle w:val="ListParagraph"/>
+        <w:numPr>
+          <w:ilvl w:val="0"/>
+          <w:numId w:val="10"/>
+        </w:numPr>
+        <w:ind w:left="518" w:right="259"/>
+        <w:rPr>
+          <w:b/>
+          <w:color w:val="000000" w:themeColor="text1"/>
+        </w:rPr>
+      </w:pPr>
+      <w:r>
+        <w:rPr>
+          <w:bCs/>
+          <w:color w:val="000000" w:themeColor="text1"/>
+        </w:rPr>
+        <w:t xml:space="preserve">Nikolaos </w:t>
+      </w:r>
+      <w:proofErr w:type="spellStart"/>
+      <w:r>
+        <w:rPr>
+          <w:bCs/>
+          <w:color w:val="000000" w:themeColor="text1"/>
+        </w:rPr>
+        <w:t>Sapountzis</w:t>
+      </w:r>
+      <w:proofErr w:type="spellEnd"/>
+      <w:r>
+        <w:rPr>
+          <w:bCs/>
+          <w:color w:val="000000" w:themeColor="text1"/>
+        </w:rPr>
+        <w:t xml:space="preserve">, </w:t>
+      </w:r>
+      <w:r>
+        <w:rPr>
+          <w:b/>
+          <w:color w:val="000000" w:themeColor="text1"/>
+        </w:rPr>
+        <w:t>Ruimin Sun,</w:t>
+      </w:r>
+      <w:r>
+        <w:rPr>
+          <w:bCs/>
+          <w:color w:val="000000" w:themeColor="text1"/>
+        </w:rPr>
+        <w:t xml:space="preserve"> </w:t>
+      </w:r>
+      <w:proofErr w:type="spellStart"/>
+      <w:r>
+        <w:rPr>
+          <w:bCs/>
+          <w:color w:val="000000" w:themeColor="text1"/>
+        </w:rPr>
+        <w:t>Xuetao</w:t>
+      </w:r>
+      <w:proofErr w:type="spellEnd"/>
+      <w:r>
+        <w:rPr>
+          <w:bCs/>
+          <w:color w:val="000000" w:themeColor="text1"/>
+        </w:rPr>
+        <w:t xml:space="preserve"> Wei, </w:t>
+      </w:r>
+      <w:proofErr w:type="spellStart"/>
+      <w:r>
+        <w:rPr>
+          <w:bCs/>
+          <w:color w:val="000000" w:themeColor="text1"/>
+        </w:rPr>
+        <w:t>Yier</w:t>
+      </w:r>
+      <w:proofErr w:type="spellEnd"/>
+      <w:r>
+        <w:rPr>
+          <w:bCs/>
+          <w:color w:val="000000" w:themeColor="text1"/>
+        </w:rPr>
+        <w:t xml:space="preserve"> </w:t>
+      </w:r>
+      <w:proofErr w:type="spellStart"/>
+      <w:r>
+        <w:rPr>
+          <w:bCs/>
+          <w:color w:val="000000" w:themeColor="text1"/>
+        </w:rPr>
+        <w:t>Jin</w:t>
+      </w:r>
+      <w:proofErr w:type="spellEnd"/>
+      <w:r>
+        <w:rPr>
+          <w:bCs/>
+          <w:color w:val="000000" w:themeColor="text1"/>
+        </w:rPr>
+        <w:t xml:space="preserve">, Jedidiah R. Crandall, Daniela Oliveira. MITOS: Optimal Propagation Decisioning in Dynamic Information Flow Tracking. </w:t>
+      </w:r>
+      <w:r>
+        <w:rPr>
+          <w:bCs/>
+          <w:color w:val="000000" w:themeColor="text1"/>
+        </w:rPr>
+        <w:t xml:space="preserve">International Conference on </w:t>
+      </w:r>
+      <w:r>
+        <w:rPr>
+          <w:bCs/>
+          <w:color w:val="000000" w:themeColor="text1"/>
+        </w:rPr>
+        <w:lastRenderedPageBreak/>
+        <w:t xml:space="preserve">Distributed Computing Systems </w:t>
+      </w:r>
+      <w:r>
+        <w:rPr>
+          <w:bCs/>
+          <w:color w:val="000000" w:themeColor="text1"/>
+        </w:rPr>
+        <w:t>(</w:t>
+      </w:r>
+      <w:r>
+        <w:rPr>
+          <w:bCs/>
+          <w:color w:val="000000" w:themeColor="text1"/>
+        </w:rPr>
+        <w:t>ICDCS</w:t>
+      </w:r>
+      <w:r>
+        <w:rPr>
+          <w:bCs/>
+          <w:color w:val="000000" w:themeColor="text1"/>
+        </w:rPr>
+        <w:t>)</w:t>
+      </w:r>
+      <w:r>
+        <w:rPr>
+          <w:bCs/>
+          <w:color w:val="000000" w:themeColor="text1"/>
+        </w:rPr>
+        <w:t>, 2020.</w:t>
+      </w:r>
+      <w:r>
+        <w:rPr>
+          <w:b/>
+          <w:color w:val="000000" w:themeColor="text1"/>
+        </w:rPr>
+        <w:t xml:space="preserve"> </w:t>
+      </w:r>
+      <w:r>
+        <w:rPr>
+          <w:color w:val="000000" w:themeColor="text1"/>
+        </w:rPr>
+        <w:t>[</w:t>
+      </w:r>
+      <w:hyperlink r:id="rId13" w:history="1">
         <w:r>
           <w:rPr>
-            <w:color w:val="1155CC"/>
-            <w:u w:color="1155CC"/>
+            <w:rStyle w:val="Hyperlink"/>
           </w:rPr>
-          <w:t>er</w:t>
+          <w:t>Paper</w:t>
         </w:r>
       </w:hyperlink>
       <w:r>
@@ -1382,7 +1816,13 @@
     <w:p>
       <w:pPr>
         <w:pStyle w:val="ListParagraph"/>
-        <w:rPr>
+        <w:numPr>
+          <w:ilvl w:val="0"/>
+          <w:numId w:val="10"/>
+        </w:numPr>
+        <w:ind w:left="518" w:right="259"/>
+        <w:rPr>
+          <w:b/>
           <w:color w:val="000000" w:themeColor="text1"/>
         </w:rPr>
       </w:pPr>
@@ -1391,22 +1831,120 @@
           <w:bCs/>
           <w:color w:val="000000" w:themeColor="text1"/>
         </w:rPr>
+        <w:t xml:space="preserve">Nikolaos </w:t>
+      </w:r>
+      <w:proofErr w:type="spellStart"/>
+      <w:r>
+        <w:rPr>
+          <w:bCs/>
+          <w:color w:val="000000" w:themeColor="text1"/>
+        </w:rPr>
+        <w:t>Sapountzis</w:t>
+      </w:r>
+      <w:proofErr w:type="spellEnd"/>
+      <w:r>
+        <w:rPr>
+          <w:bCs/>
+          <w:color w:val="000000" w:themeColor="text1"/>
+        </w:rPr>
+        <w:t xml:space="preserve">, </w:t>
+      </w:r>
+      <w:r>
+        <w:rPr>
+          <w:b/>
+          <w:color w:val="000000" w:themeColor="text1"/>
+        </w:rPr>
+        <w:t>Ruimin Sun</w:t>
+      </w:r>
+      <w:r>
+        <w:rPr>
+          <w:bCs/>
+          <w:color w:val="000000" w:themeColor="text1"/>
+        </w:rPr>
+        <w:t xml:space="preserve">, Daniela Oliveira. DDIFT: Decentralized Dynamic Information Flow Tracking for IoT Privacy and Security. </w:t>
+      </w:r>
+      <w:r>
+        <w:rPr>
+          <w:bCs/>
+          <w:color w:val="000000" w:themeColor="text1"/>
+        </w:rPr>
+        <w:t xml:space="preserve">Workshop on </w:t>
+      </w:r>
+      <w:r>
+        <w:rPr>
+          <w:bCs/>
+          <w:color w:val="000000" w:themeColor="text1"/>
+        </w:rPr>
+        <w:t xml:space="preserve">Decentralized IoT Systems and Security </w:t>
+      </w:r>
+      <w:r>
+        <w:rPr>
+          <w:bCs/>
+          <w:color w:val="000000" w:themeColor="text1"/>
+        </w:rPr>
+        <w:t>(</w:t>
+      </w:r>
+      <w:r>
+        <w:rPr>
+          <w:bCs/>
+          <w:color w:val="000000" w:themeColor="text1"/>
+        </w:rPr>
+        <w:t>DISS</w:t>
+      </w:r>
+      <w:r>
+        <w:rPr>
+          <w:bCs/>
+          <w:color w:val="000000" w:themeColor="text1"/>
+        </w:rPr>
+        <w:t>)</w:t>
+      </w:r>
+      <w:r>
+        <w:rPr>
+          <w:bCs/>
+          <w:color w:val="000000" w:themeColor="text1"/>
+        </w:rPr>
+        <w:t>, 2019</w:t>
+      </w:r>
+      <w:r>
+        <w:rPr>
+          <w:bCs/>
+          <w:color w:val="000000" w:themeColor="text1"/>
+        </w:rPr>
+        <w:t xml:space="preserve">. </w:t>
+      </w:r>
+      <w:r>
+        <w:rPr>
+          <w:color w:val="000000" w:themeColor="text1"/>
+        </w:rPr>
         <w:t>[</w:t>
       </w:r>
-      <w:r>
-        <w:rPr>
-          <w:bCs/>
-          <w:color w:val="000000" w:themeColor="text1"/>
-        </w:rPr>
-        <w:t>8</w:t>
-      </w:r>
-      <w:r>
-        <w:rPr>
-          <w:bCs/>
-          <w:color w:val="000000" w:themeColor="text1"/>
-        </w:rPr>
-        <w:t xml:space="preserve">] </w:t>
-      </w:r>
+      <w:hyperlink r:id="rId14" w:history="1">
+        <w:r>
+          <w:rPr>
+            <w:rStyle w:val="Hyperlink"/>
+          </w:rPr>
+          <w:t>Paper</w:t>
+        </w:r>
+      </w:hyperlink>
+      <w:r>
+        <w:rPr>
+          <w:color w:val="000000" w:themeColor="text1"/>
+        </w:rPr>
+        <w:t>]</w:t>
+      </w:r>
+    </w:p>
+    <w:p>
+      <w:pPr>
+        <w:pStyle w:val="ListParagraph"/>
+        <w:numPr>
+          <w:ilvl w:val="0"/>
+          <w:numId w:val="10"/>
+        </w:numPr>
+        <w:ind w:left="518" w:right="259"/>
+        <w:rPr>
+          <w:color w:val="000000" w:themeColor="text1"/>
+        </w:rPr>
+      </w:pPr>
       <w:r>
         <w:rPr>
           <w:b/>
@@ -1418,49 +1956,49 @@
         <w:rPr>
           <w:color w:val="000000" w:themeColor="text1"/>
         </w:rPr>
-        <w:t xml:space="preserve">, Marcus </w:t>
+        <w:t xml:space="preserve">, </w:t>
       </w:r>
       <w:proofErr w:type="spellStart"/>
       <w:r>
         <w:rPr>
           <w:color w:val="000000" w:themeColor="text1"/>
         </w:rPr>
-        <w:t>Botacin</w:t>
+        <w:t>Xiaoyong</w:t>
       </w:r>
       <w:proofErr w:type="spellEnd"/>
       <w:r>
         <w:rPr>
           <w:color w:val="000000" w:themeColor="text1"/>
         </w:rPr>
-        <w:t xml:space="preserve">, Nikolaos </w:t>
+        <w:t xml:space="preserve"> Yuan, Pan He, Qile Zhu, </w:t>
       </w:r>
       <w:proofErr w:type="spellStart"/>
       <w:r>
         <w:rPr>
           <w:color w:val="000000" w:themeColor="text1"/>
         </w:rPr>
-        <w:t>Sapountzis</w:t>
+        <w:t>Aokun</w:t>
       </w:r>
       <w:proofErr w:type="spellEnd"/>
       <w:r>
         <w:rPr>
           <w:color w:val="000000" w:themeColor="text1"/>
         </w:rPr>
-        <w:t xml:space="preserve">, </w:t>
+        <w:t xml:space="preserve"> Chen, Andre </w:t>
       </w:r>
       <w:proofErr w:type="spellStart"/>
       <w:r>
         <w:rPr>
           <w:color w:val="000000" w:themeColor="text1"/>
         </w:rPr>
-        <w:t>Xiaoyong</w:t>
+        <w:t>Gregio</w:t>
       </w:r>
       <w:proofErr w:type="spellEnd"/>
       <w:r>
         <w:rPr>
           <w:color w:val="000000" w:themeColor="text1"/>
         </w:rPr>
-        <w:t xml:space="preserve"> Yuan, Matt Bishop, Donald E Porter, </w:t>
+        <w:t xml:space="preserve">, Daniela Oliveira, </w:t>
       </w:r>
       <w:proofErr w:type="spellStart"/>
       <w:r>
@@ -1474,1377 +2012,870 @@
         <w:rPr>
           <w:color w:val="000000" w:themeColor="text1"/>
         </w:rPr>
-        <w:t xml:space="preserve"> Li, Andre </w:t>
-      </w:r>
-      <w:proofErr w:type="spellStart"/>
-      <w:r>
-        <w:rPr>
-          <w:color w:val="000000" w:themeColor="text1"/>
-        </w:rPr>
-        <w:t>Gregio</w:t>
-      </w:r>
-      <w:proofErr w:type="spellEnd"/>
-      <w:r>
-        <w:rPr>
-          <w:color w:val="000000" w:themeColor="text1"/>
-        </w:rPr>
-        <w:t>, Daniela Oliveira. A Praise for Defensive Programming - Leveraging Uncertainty for Effective Malware Mitigation. TDSC, 2020. [</w:t>
+        <w:t xml:space="preserve"> Li. Learning Fast and Slow: PROPEDEUTICA for Real-time Malware Detection. </w:t>
+      </w:r>
+      <w:r>
+        <w:rPr>
+          <w:color w:val="000000" w:themeColor="text1"/>
+        </w:rPr>
+        <w:t xml:space="preserve">IEEE Transactions on Neural Networks and Learning Systems </w:t>
+      </w:r>
+      <w:r>
+        <w:rPr>
+          <w:color w:val="000000" w:themeColor="text1"/>
+        </w:rPr>
+        <w:t xml:space="preserve">(TNNLS), 2021. </w:t>
+      </w:r>
+      <w:r>
+        <w:rPr>
+          <w:color w:val="000000" w:themeColor="text1"/>
+        </w:rPr>
+        <w:t>[</w:t>
       </w:r>
       <w:r>
         <w:rPr>
           <w:color w:val="1155CC"/>
           <w:u w:val="single" w:color="1155CC"/>
         </w:rPr>
-        <w:t>Paper</w:t>
-      </w:r>
-      <w:r>
-        <w:rPr>
-          <w:color w:val="000000" w:themeColor="text1"/>
-        </w:rPr>
-        <w:t>]</w:t>
+        <w:t>Paper]</w:t>
       </w:r>
     </w:p>
     <w:p>
       <w:pPr>
         <w:pStyle w:val="ListParagraph"/>
+        <w:numPr>
+          <w:ilvl w:val="0"/>
+          <w:numId w:val="10"/>
+        </w:numPr>
+        <w:ind w:left="518" w:right="259"/>
+        <w:rPr>
+          <w:color w:val="000000" w:themeColor="text1"/>
+        </w:rPr>
+      </w:pPr>
+      <w:r>
         <w:rPr>
           <w:b/>
           <w:color w:val="000000" w:themeColor="text1"/>
         </w:rPr>
-      </w:pPr>
-      <w:r>
-        <w:rPr>
-          <w:bCs/>
+        <w:t>Ruimin Sun</w:t>
+      </w:r>
+      <w:r>
+        <w:rPr>
+          <w:color w:val="000000" w:themeColor="text1"/>
+        </w:rPr>
+        <w:t xml:space="preserve">, </w:t>
+      </w:r>
+      <w:proofErr w:type="spellStart"/>
+      <w:r>
+        <w:rPr>
+          <w:color w:val="000000" w:themeColor="text1"/>
+        </w:rPr>
+        <w:t>Xiaoyong</w:t>
+      </w:r>
+      <w:proofErr w:type="spellEnd"/>
+      <w:r>
+        <w:rPr>
+          <w:color w:val="000000" w:themeColor="text1"/>
+        </w:rPr>
+        <w:t xml:space="preserve"> Yuan, Andrew Lee, Matt Bishop, Donald E. Porter, </w:t>
+      </w:r>
+      <w:proofErr w:type="spellStart"/>
+      <w:r>
+        <w:rPr>
+          <w:color w:val="000000" w:themeColor="text1"/>
+        </w:rPr>
+        <w:t>Xiaolin</w:t>
+      </w:r>
+      <w:proofErr w:type="spellEnd"/>
+      <w:r>
+        <w:rPr>
+          <w:color w:val="000000" w:themeColor="text1"/>
+        </w:rPr>
+        <w:t xml:space="preserve"> Andy Li, Andre </w:t>
+      </w:r>
+      <w:proofErr w:type="spellStart"/>
+      <w:r>
+        <w:rPr>
+          <w:color w:val="000000" w:themeColor="text1"/>
+        </w:rPr>
+        <w:t>Gregio</w:t>
+      </w:r>
+      <w:proofErr w:type="spellEnd"/>
+      <w:r>
+        <w:rPr>
+          <w:color w:val="000000" w:themeColor="text1"/>
+        </w:rPr>
+        <w:t xml:space="preserve"> and</w:t>
+      </w:r>
+      <w:r>
+        <w:rPr>
+          <w:color w:val="000000" w:themeColor="text1"/>
+          <w:spacing w:val="63"/>
+        </w:rPr>
+        <w:t xml:space="preserve"> </w:t>
+      </w:r>
+      <w:r>
+        <w:rPr>
+          <w:color w:val="000000" w:themeColor="text1"/>
+        </w:rPr>
+        <w:t>Daniela Oliveira, 2017. The Dose Makes</w:t>
+      </w:r>
+      <w:r>
+        <w:rPr>
+          <w:color w:val="000000" w:themeColor="text1"/>
+        </w:rPr>
+        <w:t xml:space="preserve"> </w:t>
+      </w:r>
+      <w:r>
+        <w:rPr>
+          <w:color w:val="000000" w:themeColor="text1"/>
+        </w:rPr>
+        <w:t>the Poison</w:t>
+      </w:r>
+      <w:r>
+        <w:rPr>
+          <w:color w:val="000000" w:themeColor="text1"/>
+        </w:rPr>
+        <w:t>—</w:t>
+      </w:r>
+      <w:r>
+        <w:rPr>
+          <w:color w:val="000000" w:themeColor="text1"/>
+        </w:rPr>
+        <w:t>Leveraging</w:t>
+      </w:r>
+      <w:r>
+        <w:rPr>
+          <w:color w:val="000000" w:themeColor="text1"/>
+        </w:rPr>
+        <w:t xml:space="preserve"> </w:t>
+      </w:r>
+      <w:r>
+        <w:rPr>
+          <w:color w:val="000000" w:themeColor="text1"/>
+        </w:rPr>
+        <w:t>Uncertainty for Effective Malware Detection. IEEE Conference on Dependable and</w:t>
+      </w:r>
+      <w:r>
+        <w:rPr>
+          <w:color w:val="000000" w:themeColor="text1"/>
+          <w:spacing w:val="63"/>
+        </w:rPr>
+        <w:t xml:space="preserve"> </w:t>
+      </w:r>
+      <w:r>
+        <w:rPr>
+          <w:color w:val="000000" w:themeColor="text1"/>
+        </w:rPr>
+        <w:t>Secure Computing (DSC), 2017.</w:t>
+      </w:r>
+      <w:r>
+        <w:rPr>
+          <w:color w:val="000000" w:themeColor="text1"/>
+        </w:rPr>
+        <w:t xml:space="preserve"> </w:t>
+      </w:r>
+      <w:r>
+        <w:rPr>
           <w:color w:val="000000" w:themeColor="text1"/>
         </w:rPr>
         <w:t>[</w:t>
       </w:r>
-      <w:r>
-        <w:rPr>
-          <w:bCs/>
-          <w:color w:val="000000" w:themeColor="text1"/>
-        </w:rPr>
-        <w:t>7</w:t>
-      </w:r>
-      <w:r>
-        <w:rPr>
-          <w:bCs/>
-          <w:color w:val="000000" w:themeColor="text1"/>
-        </w:rPr>
-        <w:t xml:space="preserve">] </w:t>
-      </w:r>
-      <w:r>
-        <w:rPr>
-          <w:bCs/>
-          <w:color w:val="000000" w:themeColor="text1"/>
-        </w:rPr>
-        <w:t xml:space="preserve">Nikolaos </w:t>
-      </w:r>
-      <w:proofErr w:type="spellStart"/>
-      <w:r>
-        <w:rPr>
-          <w:bCs/>
-          <w:color w:val="000000" w:themeColor="text1"/>
-        </w:rPr>
-        <w:t>Sapountzis</w:t>
-      </w:r>
-      <w:proofErr w:type="spellEnd"/>
-      <w:r>
-        <w:rPr>
-          <w:bCs/>
-          <w:color w:val="000000" w:themeColor="text1"/>
-        </w:rPr>
-        <w:t xml:space="preserve">, </w:t>
-      </w:r>
-      <w:r>
-        <w:rPr>
-          <w:b/>
-          <w:color w:val="000000" w:themeColor="text1"/>
-        </w:rPr>
-        <w:t>Ruimin Sun,</w:t>
-      </w:r>
-      <w:r>
-        <w:rPr>
-          <w:bCs/>
-          <w:color w:val="000000" w:themeColor="text1"/>
-        </w:rPr>
-        <w:t xml:space="preserve"> </w:t>
-      </w:r>
-      <w:proofErr w:type="spellStart"/>
-      <w:r>
-        <w:rPr>
-          <w:bCs/>
-          <w:color w:val="000000" w:themeColor="text1"/>
-        </w:rPr>
-        <w:t>Xuetao</w:t>
-      </w:r>
-      <w:proofErr w:type="spellEnd"/>
-      <w:r>
-        <w:rPr>
-          <w:bCs/>
-          <w:color w:val="000000" w:themeColor="text1"/>
-        </w:rPr>
-        <w:t xml:space="preserve"> Wei, </w:t>
-      </w:r>
-      <w:proofErr w:type="spellStart"/>
-      <w:r>
-        <w:rPr>
-          <w:bCs/>
-          <w:color w:val="000000" w:themeColor="text1"/>
-        </w:rPr>
-        <w:t>Yier</w:t>
-      </w:r>
-      <w:proofErr w:type="spellEnd"/>
-      <w:r>
-        <w:rPr>
-          <w:bCs/>
-          <w:color w:val="000000" w:themeColor="text1"/>
-        </w:rPr>
-        <w:t xml:space="preserve"> </w:t>
-      </w:r>
-      <w:proofErr w:type="spellStart"/>
-      <w:r>
-        <w:rPr>
-          <w:bCs/>
-          <w:color w:val="000000" w:themeColor="text1"/>
-        </w:rPr>
-        <w:t>Jin</w:t>
-      </w:r>
-      <w:proofErr w:type="spellEnd"/>
-      <w:r>
-        <w:rPr>
-          <w:bCs/>
-          <w:color w:val="000000" w:themeColor="text1"/>
-        </w:rPr>
-        <w:t>, Jedidiah R. Crandall, Daniela Oliveira. MITOS: Optimal Propagation Decisioning in Dynamic Information Flow Tracking. ICDCS, 2020.</w:t>
-      </w:r>
-      <w:r>
-        <w:rPr>
-          <w:b/>
-          <w:color w:val="000000" w:themeColor="text1"/>
-        </w:rPr>
-        <w:t xml:space="preserve"> </w:t>
-      </w:r>
-      <w:r>
-        <w:rPr>
-          <w:color w:val="000000" w:themeColor="text1"/>
-        </w:rPr>
-        <w:t>[</w:t>
-      </w:r>
+      <w:hyperlink r:id="rId15" w:history="1">
+        <w:r>
+          <w:rPr>
+            <w:rStyle w:val="Hyperlink"/>
+          </w:rPr>
+          <w:t>Paper</w:t>
+        </w:r>
+      </w:hyperlink>
       <w:r>
         <w:rPr>
           <w:color w:val="1155CC"/>
           <w:u w:val="single" w:color="1155CC"/>
         </w:rPr>
-        <w:t>Paper</w:t>
-      </w:r>
-      <w:r>
-        <w:rPr>
-          <w:color w:val="000000" w:themeColor="text1"/>
-        </w:rPr>
         <w:t>]</w:t>
       </w:r>
     </w:p>
     <w:p>
       <w:pPr>
         <w:pStyle w:val="ListParagraph"/>
+        <w:numPr>
+          <w:ilvl w:val="0"/>
+          <w:numId w:val="10"/>
+        </w:numPr>
+        <w:ind w:left="518" w:right="259"/>
+        <w:rPr>
+          <w:color w:val="000000" w:themeColor="text1"/>
+        </w:rPr>
+      </w:pPr>
+      <w:r>
         <w:rPr>
           <w:b/>
           <w:color w:val="000000" w:themeColor="text1"/>
         </w:rPr>
-      </w:pPr>
-      <w:r>
-        <w:rPr>
-          <w:bCs/>
+        <w:t>Ruimin Sun</w:t>
+      </w:r>
+      <w:r>
+        <w:rPr>
+          <w:color w:val="000000" w:themeColor="text1"/>
+        </w:rPr>
+        <w:t xml:space="preserve">, Andrew Lee, </w:t>
+      </w:r>
+      <w:proofErr w:type="spellStart"/>
+      <w:r>
+        <w:rPr>
+          <w:color w:val="000000" w:themeColor="text1"/>
+        </w:rPr>
+        <w:t>Aokun</w:t>
+      </w:r>
+      <w:proofErr w:type="spellEnd"/>
+      <w:r>
+        <w:rPr>
+          <w:color w:val="000000" w:themeColor="text1"/>
+        </w:rPr>
+        <w:t xml:space="preserve"> Chen, Donald E. </w:t>
+      </w:r>
+      <w:r>
+        <w:rPr>
+          <w:color w:val="000000" w:themeColor="text1"/>
+          <w:spacing w:val="-3"/>
+        </w:rPr>
+        <w:t xml:space="preserve">Porter, </w:t>
+      </w:r>
+      <w:r>
+        <w:rPr>
+          <w:color w:val="000000" w:themeColor="text1"/>
+        </w:rPr>
+        <w:t>Matt Bishop, and Daniela</w:t>
+      </w:r>
+      <w:r>
+        <w:rPr>
+          <w:color w:val="000000" w:themeColor="text1"/>
+          <w:spacing w:val="-45"/>
+        </w:rPr>
+        <w:t xml:space="preserve"> </w:t>
+      </w:r>
+      <w:r>
+        <w:rPr>
+          <w:color w:val="000000" w:themeColor="text1"/>
+        </w:rPr>
+        <w:t>Oliveira, 2016, October. Bear: A Framework for Understanding Application Sensitivity to OS (Mis) Behavior.</w:t>
+      </w:r>
+      <w:r>
+        <w:rPr>
+          <w:color w:val="000000" w:themeColor="text1"/>
+          <w:spacing w:val="-10"/>
+        </w:rPr>
+        <w:t xml:space="preserve"> </w:t>
+      </w:r>
+      <w:r>
+        <w:rPr>
+          <w:color w:val="000000" w:themeColor="text1"/>
+        </w:rPr>
+        <w:t>IEEE</w:t>
+      </w:r>
+      <w:r>
+        <w:rPr>
+          <w:color w:val="000000" w:themeColor="text1"/>
+          <w:spacing w:val="-7"/>
+        </w:rPr>
+        <w:t xml:space="preserve"> </w:t>
+      </w:r>
+      <w:r>
+        <w:rPr>
+          <w:color w:val="000000" w:themeColor="text1"/>
+        </w:rPr>
+        <w:t>27th</w:t>
+      </w:r>
+      <w:r>
+        <w:rPr>
+          <w:color w:val="000000" w:themeColor="text1"/>
+          <w:spacing w:val="-10"/>
+        </w:rPr>
+        <w:t xml:space="preserve"> </w:t>
+      </w:r>
+      <w:r>
+        <w:rPr>
+          <w:color w:val="000000" w:themeColor="text1"/>
+        </w:rPr>
+        <w:t>International</w:t>
+      </w:r>
+      <w:r>
+        <w:rPr>
+          <w:color w:val="000000" w:themeColor="text1"/>
+          <w:spacing w:val="-7"/>
+        </w:rPr>
+        <w:t xml:space="preserve"> </w:t>
+      </w:r>
+      <w:r>
+        <w:rPr>
+          <w:color w:val="000000" w:themeColor="text1"/>
+        </w:rPr>
+        <w:t>Symposium</w:t>
+      </w:r>
+      <w:r>
+        <w:rPr>
+          <w:color w:val="000000" w:themeColor="text1"/>
+          <w:spacing w:val="-8"/>
+        </w:rPr>
+        <w:t xml:space="preserve"> </w:t>
+      </w:r>
+      <w:proofErr w:type="gramStart"/>
+      <w:r>
+        <w:rPr>
+          <w:color w:val="000000" w:themeColor="text1"/>
+        </w:rPr>
+        <w:t>In</w:t>
+      </w:r>
+      <w:proofErr w:type="gramEnd"/>
+      <w:r>
+        <w:rPr>
+          <w:color w:val="000000" w:themeColor="text1"/>
+          <w:spacing w:val="-10"/>
+        </w:rPr>
+        <w:t xml:space="preserve"> </w:t>
+      </w:r>
+      <w:r>
+        <w:rPr>
+          <w:color w:val="000000" w:themeColor="text1"/>
+        </w:rPr>
+        <w:t>Software</w:t>
+      </w:r>
+      <w:r>
+        <w:rPr>
+          <w:color w:val="000000" w:themeColor="text1"/>
+          <w:spacing w:val="-9"/>
+        </w:rPr>
+        <w:t xml:space="preserve"> </w:t>
+      </w:r>
+      <w:r>
+        <w:rPr>
+          <w:color w:val="000000" w:themeColor="text1"/>
+        </w:rPr>
+        <w:t>Reliability</w:t>
+      </w:r>
+      <w:r>
+        <w:rPr>
+          <w:color w:val="000000" w:themeColor="text1"/>
+          <w:spacing w:val="-7"/>
+        </w:rPr>
+        <w:t xml:space="preserve"> </w:t>
+      </w:r>
+      <w:r>
+        <w:rPr>
+          <w:color w:val="000000" w:themeColor="text1"/>
+        </w:rPr>
+        <w:t>Engineering</w:t>
+      </w:r>
+      <w:r>
+        <w:rPr>
+          <w:color w:val="000000" w:themeColor="text1"/>
+          <w:spacing w:val="-10"/>
+        </w:rPr>
+        <w:t xml:space="preserve"> </w:t>
+      </w:r>
+      <w:r>
+        <w:rPr>
+          <w:color w:val="000000" w:themeColor="text1"/>
+        </w:rPr>
+        <w:t xml:space="preserve">(ISSRE), </w:t>
+      </w:r>
+      <w:r>
+        <w:rPr>
+          <w:color w:val="000000" w:themeColor="text1"/>
+        </w:rPr>
+        <w:t>2016</w:t>
+      </w:r>
+      <w:r>
+        <w:rPr>
+          <w:color w:val="000000" w:themeColor="text1"/>
+        </w:rPr>
+        <w:t>.</w:t>
+      </w:r>
+      <w:r>
+        <w:rPr>
+          <w:color w:val="000000" w:themeColor="text1"/>
+        </w:rPr>
+        <w:t xml:space="preserve"> </w:t>
+      </w:r>
+      <w:r>
+        <w:rPr>
           <w:color w:val="000000" w:themeColor="text1"/>
         </w:rPr>
         <w:t>[</w:t>
       </w:r>
-      <w:r>
-        <w:rPr>
-          <w:bCs/>
-          <w:color w:val="000000" w:themeColor="text1"/>
-        </w:rPr>
-        <w:t>6</w:t>
-      </w:r>
-      <w:r>
-        <w:rPr>
-          <w:bCs/>
-          <w:color w:val="000000" w:themeColor="text1"/>
-        </w:rPr>
-        <w:t xml:space="preserve">] </w:t>
-      </w:r>
-      <w:r>
-        <w:rPr>
-          <w:bCs/>
-          <w:color w:val="000000" w:themeColor="text1"/>
-        </w:rPr>
-        <w:t xml:space="preserve">Nikolaos </w:t>
-      </w:r>
-      <w:proofErr w:type="spellStart"/>
-      <w:r>
-        <w:rPr>
-          <w:bCs/>
-          <w:color w:val="000000" w:themeColor="text1"/>
-        </w:rPr>
-        <w:t>Sapountzis</w:t>
-      </w:r>
-      <w:proofErr w:type="spellEnd"/>
-      <w:r>
-        <w:rPr>
-          <w:bCs/>
-          <w:color w:val="000000" w:themeColor="text1"/>
-        </w:rPr>
-        <w:t xml:space="preserve">, </w:t>
-      </w:r>
-      <w:r>
-        <w:rPr>
-          <w:b/>
-          <w:color w:val="000000" w:themeColor="text1"/>
-        </w:rPr>
-        <w:t>Ruimin Sun</w:t>
-      </w:r>
-      <w:r>
-        <w:rPr>
-          <w:bCs/>
-          <w:color w:val="000000" w:themeColor="text1"/>
-        </w:rPr>
-        <w:t>, Daniela Oliveira. DDIFT: Decentralized Dynamic Information Flow Tracking for IoT Privacy and Security. DISS, 2019</w:t>
-      </w:r>
-      <w:r>
-        <w:rPr>
-          <w:bCs/>
-          <w:color w:val="000000" w:themeColor="text1"/>
-        </w:rPr>
-        <w:t xml:space="preserve">. </w:t>
-      </w:r>
-      <w:r>
-        <w:rPr>
-          <w:color w:val="000000" w:themeColor="text1"/>
-        </w:rPr>
-        <w:t>[</w:t>
-      </w:r>
+      <w:hyperlink r:id="rId16" w:history="1">
+        <w:r>
+          <w:rPr>
+            <w:rStyle w:val="Hyperlink"/>
+          </w:rPr>
+          <w:t>Paper</w:t>
+        </w:r>
+      </w:hyperlink>
       <w:r>
         <w:rPr>
           <w:color w:val="1155CC"/>
           <w:u w:val="single" w:color="1155CC"/>
         </w:rPr>
-        <w:t>Paper</w:t>
-      </w:r>
-      <w:r>
-        <w:rPr>
-          <w:color w:val="000000" w:themeColor="text1"/>
-        </w:rPr>
         <w:t>]</w:t>
       </w:r>
     </w:p>
     <w:p>
       <w:pPr>
         <w:pStyle w:val="ListParagraph"/>
-        <w:rPr>
-          <w:color w:val="000000" w:themeColor="text1"/>
-        </w:rPr>
-      </w:pPr>
-      <w:r>
-        <w:rPr>
-          <w:bCs/>
-          <w:color w:val="000000" w:themeColor="text1"/>
-        </w:rPr>
-        <w:lastRenderedPageBreak/>
+        <w:numPr>
+          <w:ilvl w:val="0"/>
+          <w:numId w:val="10"/>
+        </w:numPr>
+        <w:ind w:left="518" w:right="259"/>
+        <w:rPr>
+          <w:color w:val="000000" w:themeColor="text1"/>
+        </w:rPr>
+      </w:pPr>
+      <w:r>
+        <w:rPr>
+          <w:b/>
+          <w:color w:val="000000" w:themeColor="text1"/>
+        </w:rPr>
+        <w:t xml:space="preserve">Ruimin Sun, </w:t>
+      </w:r>
+      <w:r>
+        <w:rPr>
+          <w:color w:val="000000" w:themeColor="text1"/>
+        </w:rPr>
+        <w:t xml:space="preserve">Matt Bishop, Natalie C. Ebner, Daniela Oliveira and Donald E. </w:t>
+      </w:r>
+      <w:r>
+        <w:rPr>
+          <w:color w:val="000000" w:themeColor="text1"/>
+          <w:spacing w:val="-3"/>
+        </w:rPr>
+        <w:t xml:space="preserve">Porter, </w:t>
+      </w:r>
+      <w:r>
+        <w:rPr>
+          <w:color w:val="000000" w:themeColor="text1"/>
+        </w:rPr>
+        <w:t>2015. The Case</w:t>
+      </w:r>
+      <w:r>
+        <w:rPr>
+          <w:color w:val="000000" w:themeColor="text1"/>
+          <w:spacing w:val="-10"/>
+        </w:rPr>
+        <w:t xml:space="preserve"> </w:t>
+      </w:r>
+      <w:r>
+        <w:rPr>
+          <w:color w:val="000000" w:themeColor="text1"/>
+        </w:rPr>
+        <w:t>for</w:t>
+      </w:r>
+      <w:r>
+        <w:rPr>
+          <w:color w:val="000000" w:themeColor="text1"/>
+          <w:spacing w:val="-12"/>
+        </w:rPr>
+        <w:t xml:space="preserve"> </w:t>
+      </w:r>
+      <w:r>
+        <w:rPr>
+          <w:color w:val="000000" w:themeColor="text1"/>
+        </w:rPr>
+        <w:t>Unpredictability</w:t>
+      </w:r>
+      <w:r>
+        <w:rPr>
+          <w:color w:val="000000" w:themeColor="text1"/>
+          <w:spacing w:val="-8"/>
+        </w:rPr>
+        <w:t xml:space="preserve"> </w:t>
+      </w:r>
+      <w:r>
+        <w:rPr>
+          <w:color w:val="000000" w:themeColor="text1"/>
+        </w:rPr>
+        <w:t>and</w:t>
+      </w:r>
+      <w:r>
+        <w:rPr>
+          <w:color w:val="000000" w:themeColor="text1"/>
+          <w:spacing w:val="-9"/>
+        </w:rPr>
+        <w:t xml:space="preserve"> </w:t>
+      </w:r>
+      <w:r>
+        <w:rPr>
+          <w:color w:val="000000" w:themeColor="text1"/>
+        </w:rPr>
+        <w:t>Deception</w:t>
+      </w:r>
+      <w:r>
+        <w:rPr>
+          <w:color w:val="000000" w:themeColor="text1"/>
+          <w:spacing w:val="-10"/>
+        </w:rPr>
+        <w:t xml:space="preserve"> </w:t>
+      </w:r>
+      <w:r>
+        <w:rPr>
+          <w:color w:val="000000" w:themeColor="text1"/>
+        </w:rPr>
+        <w:t>as</w:t>
+      </w:r>
+      <w:r>
+        <w:rPr>
+          <w:color w:val="000000" w:themeColor="text1"/>
+          <w:spacing w:val="-13"/>
+        </w:rPr>
+        <w:t xml:space="preserve"> </w:t>
+      </w:r>
+      <w:r>
+        <w:rPr>
+          <w:color w:val="000000" w:themeColor="text1"/>
+        </w:rPr>
+        <w:t>OS</w:t>
+      </w:r>
+      <w:r>
+        <w:rPr>
+          <w:color w:val="000000" w:themeColor="text1"/>
+          <w:spacing w:val="-9"/>
+        </w:rPr>
+        <w:t xml:space="preserve"> </w:t>
+      </w:r>
+      <w:r>
+        <w:rPr>
+          <w:color w:val="000000" w:themeColor="text1"/>
+        </w:rPr>
+        <w:t>Features.</w:t>
+      </w:r>
+      <w:r>
+        <w:rPr>
+          <w:color w:val="000000" w:themeColor="text1"/>
+          <w:spacing w:val="-10"/>
+        </w:rPr>
+        <w:t xml:space="preserve"> </w:t>
+      </w:r>
+      <w:r>
+        <w:rPr>
+          <w:color w:val="000000" w:themeColor="text1"/>
+        </w:rPr>
+        <w:t>USENIX;</w:t>
+      </w:r>
+      <w:r>
+        <w:rPr>
+          <w:color w:val="000000" w:themeColor="text1"/>
+          <w:spacing w:val="-10"/>
+        </w:rPr>
+        <w:t xml:space="preserve"> </w:t>
+      </w:r>
+      <w:r>
+        <w:rPr>
+          <w:color w:val="000000" w:themeColor="text1"/>
+        </w:rPr>
+        <w:t>login</w:t>
+      </w:r>
+      <w:r>
+        <w:rPr>
+          <w:color w:val="000000" w:themeColor="text1"/>
+        </w:rPr>
+        <w:t>,</w:t>
+      </w:r>
+      <w:r>
+        <w:rPr>
+          <w:color w:val="000000" w:themeColor="text1"/>
+          <w:spacing w:val="-11"/>
+        </w:rPr>
+        <w:t xml:space="preserve"> </w:t>
+      </w:r>
+      <w:r>
+        <w:rPr>
+          <w:color w:val="000000" w:themeColor="text1"/>
+        </w:rPr>
+        <w:t>2015</w:t>
+      </w:r>
+      <w:r>
+        <w:rPr>
+          <w:color w:val="000000" w:themeColor="text1"/>
+          <w:spacing w:val="-13"/>
+        </w:rPr>
+        <w:t xml:space="preserve"> </w:t>
+      </w:r>
+      <w:r>
+        <w:rPr>
+          <w:color w:val="000000" w:themeColor="text1"/>
+        </w:rPr>
+        <w:t>Aug</w:t>
+      </w:r>
+      <w:r>
+        <w:rPr>
+          <w:color w:val="000000" w:themeColor="text1"/>
+          <w:spacing w:val="-10"/>
+        </w:rPr>
+        <w:t xml:space="preserve"> </w:t>
+      </w:r>
+      <w:r>
+        <w:rPr>
+          <w:color w:val="000000" w:themeColor="text1"/>
+        </w:rPr>
+        <w:t>1.</w:t>
+      </w:r>
+      <w:r>
+        <w:rPr>
+          <w:color w:val="000000" w:themeColor="text1"/>
+          <w:spacing w:val="-11"/>
+        </w:rPr>
+        <w:t xml:space="preserve"> </w:t>
+      </w:r>
+      <w:r>
+        <w:rPr>
+          <w:color w:val="000000" w:themeColor="text1"/>
+        </w:rPr>
         <w:t>[</w:t>
       </w:r>
-      <w:r>
-        <w:rPr>
-          <w:bCs/>
-          <w:color w:val="000000" w:themeColor="text1"/>
-        </w:rPr>
-        <w:t>5</w:t>
-      </w:r>
-      <w:r>
-        <w:rPr>
-          <w:bCs/>
-          <w:color w:val="000000" w:themeColor="text1"/>
-        </w:rPr>
-        <w:t>]</w:t>
-      </w:r>
-      <w:r>
-        <w:rPr>
-          <w:b/>
-          <w:color w:val="000000" w:themeColor="text1"/>
-        </w:rPr>
-        <w:t xml:space="preserve"> </w:t>
-      </w:r>
-      <w:r>
-        <w:rPr>
-          <w:b/>
-          <w:color w:val="000000" w:themeColor="text1"/>
-        </w:rPr>
-        <w:t>Ruimin Sun</w:t>
-      </w:r>
-      <w:r>
-        <w:rPr>
-          <w:color w:val="000000" w:themeColor="text1"/>
-        </w:rPr>
-        <w:t xml:space="preserve">, </w:t>
-      </w:r>
-      <w:proofErr w:type="spellStart"/>
-      <w:r>
-        <w:rPr>
-          <w:color w:val="000000" w:themeColor="text1"/>
-        </w:rPr>
-        <w:t>Xiaoyong</w:t>
-      </w:r>
-      <w:proofErr w:type="spellEnd"/>
-      <w:r>
-        <w:rPr>
-          <w:color w:val="000000" w:themeColor="text1"/>
-        </w:rPr>
-        <w:t xml:space="preserve"> Yuan, Pan He, Qile Zhu, </w:t>
-      </w:r>
-      <w:proofErr w:type="spellStart"/>
-      <w:r>
-        <w:rPr>
-          <w:color w:val="000000" w:themeColor="text1"/>
-        </w:rPr>
-        <w:t>Aokun</w:t>
-      </w:r>
-      <w:proofErr w:type="spellEnd"/>
-      <w:r>
-        <w:rPr>
-          <w:color w:val="000000" w:themeColor="text1"/>
-        </w:rPr>
-        <w:t xml:space="preserve"> Chen, Andre </w:t>
-      </w:r>
-      <w:proofErr w:type="spellStart"/>
-      <w:r>
-        <w:rPr>
-          <w:color w:val="000000" w:themeColor="text1"/>
-        </w:rPr>
-        <w:t>Gregio</w:t>
-      </w:r>
-      <w:proofErr w:type="spellEnd"/>
-      <w:r>
-        <w:rPr>
-          <w:color w:val="000000" w:themeColor="text1"/>
-        </w:rPr>
-        <w:t xml:space="preserve">, Daniela Oliveira, </w:t>
-      </w:r>
-      <w:proofErr w:type="spellStart"/>
-      <w:r>
-        <w:rPr>
-          <w:color w:val="000000" w:themeColor="text1"/>
-        </w:rPr>
-        <w:t>Xiaolin</w:t>
-      </w:r>
-      <w:proofErr w:type="spellEnd"/>
-      <w:r>
-        <w:rPr>
-          <w:color w:val="000000" w:themeColor="text1"/>
-        </w:rPr>
-        <w:t xml:space="preserve"> Li. Learning Fast and Slow: PROPEDEUTICA for Real-time Malware Detection. (Under Review)</w:t>
-      </w:r>
-      <w:r>
-        <w:rPr>
-          <w:color w:val="000000" w:themeColor="text1"/>
-          <w:spacing w:val="54"/>
-        </w:rPr>
-        <w:t xml:space="preserve"> </w:t>
-      </w:r>
-      <w:r>
-        <w:rPr>
-          <w:color w:val="000000" w:themeColor="text1"/>
-        </w:rPr>
-        <w:t>[</w:t>
-      </w:r>
+      <w:hyperlink r:id="rId17" w:history="1">
+        <w:r>
+          <w:rPr>
+            <w:rStyle w:val="Hyperlink"/>
+          </w:rPr>
+          <w:t>Paper</w:t>
+        </w:r>
+      </w:hyperlink>
       <w:r>
         <w:rPr>
           <w:color w:val="1155CC"/>
           <w:u w:val="single" w:color="1155CC"/>
         </w:rPr>
-        <w:t>Paper]</w:t>
+        <w:t>]</w:t>
       </w:r>
     </w:p>
     <w:p>
       <w:pPr>
         <w:pStyle w:val="ListParagraph"/>
-        <w:rPr>
-          <w:color w:val="000000" w:themeColor="text1"/>
-        </w:rPr>
-      </w:pPr>
-      <w:r>
-        <w:rPr>
-          <w:bCs/>
-          <w:color w:val="000000" w:themeColor="text1"/>
-        </w:rPr>
+        <w:numPr>
+          <w:ilvl w:val="0"/>
+          <w:numId w:val="10"/>
+        </w:numPr>
+        <w:ind w:left="518" w:right="259"/>
+      </w:pPr>
+      <w:r>
+        <w:rPr>
+          <w:b/>
+          <w:color w:val="000000" w:themeColor="text1"/>
+        </w:rPr>
+        <w:t xml:space="preserve">Ruimin Sun, </w:t>
+      </w:r>
+      <w:r>
+        <w:rPr>
+          <w:color w:val="000000" w:themeColor="text1"/>
+        </w:rPr>
+        <w:t>Donald E. Porter, Daniela Oliveira, and Matt Bishop, M. The Case for Less</w:t>
+      </w:r>
+      <w:r>
+        <w:rPr>
+          <w:color w:val="000000" w:themeColor="text1"/>
+          <w:spacing w:val="63"/>
+        </w:rPr>
+        <w:t xml:space="preserve"> </w:t>
+      </w:r>
+      <w:r>
+        <w:rPr>
+          <w:color w:val="000000" w:themeColor="text1"/>
+        </w:rPr>
+        <w:t>Predictable</w:t>
+      </w:r>
+      <w:r>
+        <w:rPr>
+          <w:color w:val="000000" w:themeColor="text1"/>
+          <w:spacing w:val="-14"/>
+        </w:rPr>
+        <w:t xml:space="preserve"> </w:t>
+      </w:r>
+      <w:r>
+        <w:rPr>
+          <w:color w:val="000000" w:themeColor="text1"/>
+        </w:rPr>
+        <w:t>Operating</w:t>
+      </w:r>
+      <w:r>
+        <w:rPr>
+          <w:color w:val="000000" w:themeColor="text1"/>
+          <w:spacing w:val="-14"/>
+        </w:rPr>
+        <w:t xml:space="preserve"> </w:t>
+      </w:r>
+      <w:r>
+        <w:rPr>
+          <w:color w:val="000000" w:themeColor="text1"/>
+        </w:rPr>
+        <w:t>System</w:t>
+      </w:r>
+      <w:r>
+        <w:rPr>
+          <w:color w:val="000000" w:themeColor="text1"/>
+          <w:spacing w:val="-13"/>
+        </w:rPr>
+        <w:t xml:space="preserve"> </w:t>
+      </w:r>
+      <w:r>
+        <w:rPr>
+          <w:color w:val="000000" w:themeColor="text1"/>
+        </w:rPr>
+        <w:t>Behavior.</w:t>
+      </w:r>
+      <w:r>
+        <w:rPr>
+          <w:color w:val="000000" w:themeColor="text1"/>
+          <w:spacing w:val="-15"/>
+        </w:rPr>
+        <w:t xml:space="preserve"> </w:t>
+      </w:r>
+      <w:r>
+        <w:rPr>
+          <w:color w:val="000000" w:themeColor="text1"/>
+        </w:rPr>
+        <w:t>15th</w:t>
+      </w:r>
+      <w:r>
+        <w:rPr>
+          <w:color w:val="000000" w:themeColor="text1"/>
+          <w:spacing w:val="-14"/>
+        </w:rPr>
+        <w:t xml:space="preserve"> </w:t>
+      </w:r>
+      <w:r>
+        <w:rPr>
+          <w:color w:val="000000" w:themeColor="text1"/>
+        </w:rPr>
+        <w:t>Workshop</w:t>
+      </w:r>
+      <w:r>
+        <w:rPr>
+          <w:color w:val="000000" w:themeColor="text1"/>
+          <w:spacing w:val="-11"/>
+        </w:rPr>
+        <w:t xml:space="preserve"> </w:t>
+      </w:r>
+      <w:r>
+        <w:rPr>
+          <w:color w:val="000000" w:themeColor="text1"/>
+        </w:rPr>
+        <w:t>on</w:t>
+      </w:r>
+      <w:r>
+        <w:rPr>
+          <w:color w:val="000000" w:themeColor="text1"/>
+          <w:spacing w:val="-15"/>
+        </w:rPr>
+        <w:t xml:space="preserve"> </w:t>
+      </w:r>
+      <w:r>
+        <w:rPr>
+          <w:color w:val="000000" w:themeColor="text1"/>
+        </w:rPr>
+        <w:t>Hot</w:t>
+      </w:r>
+      <w:r>
+        <w:rPr>
+          <w:color w:val="000000" w:themeColor="text1"/>
+          <w:spacing w:val="-9"/>
+        </w:rPr>
+        <w:t xml:space="preserve"> </w:t>
+      </w:r>
+      <w:r>
+        <w:rPr>
+          <w:color w:val="000000" w:themeColor="text1"/>
+        </w:rPr>
+        <w:t>Topics</w:t>
+      </w:r>
+      <w:r>
+        <w:rPr>
+          <w:color w:val="000000" w:themeColor="text1"/>
+          <w:spacing w:val="-10"/>
+        </w:rPr>
+        <w:t xml:space="preserve"> </w:t>
+      </w:r>
+      <w:r>
+        <w:rPr>
+          <w:color w:val="000000" w:themeColor="text1"/>
+        </w:rPr>
+        <w:t>in</w:t>
+      </w:r>
+      <w:r>
+        <w:rPr>
+          <w:color w:val="000000" w:themeColor="text1"/>
+          <w:spacing w:val="-15"/>
+        </w:rPr>
+        <w:t xml:space="preserve"> </w:t>
+      </w:r>
+      <w:r>
+        <w:rPr>
+          <w:color w:val="000000" w:themeColor="text1"/>
+        </w:rPr>
+        <w:t>Operating</w:t>
+      </w:r>
+      <w:r>
+        <w:rPr>
+          <w:color w:val="000000" w:themeColor="text1"/>
+          <w:spacing w:val="-14"/>
+        </w:rPr>
+        <w:t xml:space="preserve"> </w:t>
+      </w:r>
+      <w:r>
+        <w:rPr>
+          <w:color w:val="000000" w:themeColor="text1"/>
+        </w:rPr>
+        <w:t>Systems (</w:t>
+      </w:r>
+      <w:proofErr w:type="spellStart"/>
+      <w:r>
+        <w:rPr>
+          <w:color w:val="000000" w:themeColor="text1"/>
+        </w:rPr>
+        <w:t>HotOS</w:t>
+      </w:r>
+      <w:proofErr w:type="spellEnd"/>
+      <w:r>
+        <w:rPr>
+          <w:color w:val="000000" w:themeColor="text1"/>
+        </w:rPr>
+        <w:t>)</w:t>
+      </w:r>
+      <w:r>
+        <w:rPr>
+          <w:color w:val="000000" w:themeColor="text1"/>
+        </w:rPr>
+        <w:t xml:space="preserve">, </w:t>
+      </w:r>
+      <w:r>
+        <w:rPr>
+          <w:color w:val="000000" w:themeColor="text1"/>
+        </w:rPr>
+        <w:t>2015.</w:t>
+      </w:r>
+      <w:r>
+        <w:t xml:space="preserve"> </w:t>
+      </w:r>
+      <w:r>
         <w:t>[</w:t>
       </w:r>
-      <w:r>
-        <w:rPr>
-          <w:bCs/>
-          <w:color w:val="000000" w:themeColor="text1"/>
-        </w:rPr>
-        <w:t>4</w:t>
-      </w:r>
-      <w:r>
-        <w:rPr>
-          <w:bCs/>
-          <w:color w:val="000000" w:themeColor="text1"/>
-        </w:rPr>
+      <w:hyperlink r:id="rId18" w:history="1">
+        <w:r>
+          <w:rPr>
+            <w:rStyle w:val="Hyperlink"/>
+          </w:rPr>
+          <w:t>Paper</w:t>
+        </w:r>
+      </w:hyperlink>
+      <w:r>
         <w:t>]</w:t>
       </w:r>
-      <w:r>
-        <w:rPr>
-          <w:b/>
-          <w:color w:val="000000" w:themeColor="text1"/>
-        </w:rPr>
-        <w:t xml:space="preserve"> </w:t>
-      </w:r>
-      <w:r>
-        <w:rPr>
-          <w:b/>
-          <w:color w:val="000000" w:themeColor="text1"/>
-        </w:rPr>
-        <w:t>Ruimin Sun</w:t>
-      </w:r>
-      <w:r>
-        <w:rPr>
-          <w:color w:val="000000" w:themeColor="text1"/>
-        </w:rPr>
-        <w:t xml:space="preserve">, </w:t>
-      </w:r>
-      <w:proofErr w:type="spellStart"/>
-      <w:r>
-        <w:rPr>
-          <w:color w:val="000000" w:themeColor="text1"/>
-        </w:rPr>
-        <w:t>Xiaoyong</w:t>
-      </w:r>
-      <w:proofErr w:type="spellEnd"/>
-      <w:r>
-        <w:rPr>
-          <w:color w:val="000000" w:themeColor="text1"/>
-        </w:rPr>
-        <w:t xml:space="preserve"> Yuan, Andrew Lee, Matt Bishop, Donald E. Porter, </w:t>
-      </w:r>
-      <w:proofErr w:type="spellStart"/>
-      <w:r>
-        <w:rPr>
-          <w:color w:val="000000" w:themeColor="text1"/>
-        </w:rPr>
-        <w:t>Xiaolin</w:t>
-      </w:r>
-      <w:proofErr w:type="spellEnd"/>
-      <w:r>
-        <w:rPr>
-          <w:color w:val="000000" w:themeColor="text1"/>
-        </w:rPr>
-        <w:t xml:space="preserve"> Andy Li, Andre </w:t>
-      </w:r>
-      <w:proofErr w:type="spellStart"/>
-      <w:r>
-        <w:rPr>
-          <w:color w:val="000000" w:themeColor="text1"/>
-        </w:rPr>
-        <w:t>Gregio</w:t>
-      </w:r>
-      <w:proofErr w:type="spellEnd"/>
-      <w:r>
-        <w:rPr>
-          <w:color w:val="000000" w:themeColor="text1"/>
-        </w:rPr>
-        <w:t xml:space="preserve"> and</w:t>
-      </w:r>
-      <w:r>
-        <w:rPr>
-          <w:color w:val="000000" w:themeColor="text1"/>
-          <w:spacing w:val="63"/>
-        </w:rPr>
-        <w:t xml:space="preserve"> </w:t>
-      </w:r>
-      <w:r>
-        <w:rPr>
-          <w:color w:val="000000" w:themeColor="text1"/>
-        </w:rPr>
-        <w:t>Daniela Oliveira, 2017. The Dose Makes</w:t>
-      </w:r>
-      <w:r>
-        <w:rPr>
-          <w:color w:val="000000" w:themeColor="text1"/>
-        </w:rPr>
-        <w:t xml:space="preserve"> </w:t>
-      </w:r>
-      <w:r>
-        <w:rPr>
-          <w:color w:val="000000" w:themeColor="text1"/>
-        </w:rPr>
-        <w:t>the Poison</w:t>
-      </w:r>
-      <w:r>
-        <w:rPr>
-          <w:color w:val="000000" w:themeColor="text1"/>
-        </w:rPr>
-        <w:t>—</w:t>
-      </w:r>
-      <w:r>
-        <w:rPr>
-          <w:color w:val="000000" w:themeColor="text1"/>
-        </w:rPr>
-        <w:t>Leveraging</w:t>
-      </w:r>
-      <w:r>
-        <w:rPr>
-          <w:color w:val="000000" w:themeColor="text1"/>
-        </w:rPr>
-        <w:t xml:space="preserve"> </w:t>
-      </w:r>
-      <w:r>
-        <w:rPr>
-          <w:color w:val="000000" w:themeColor="text1"/>
-        </w:rPr>
-        <w:t>Uncertainty for Effective Malware Detection. 2017 IEEE Conference on Dependable and</w:t>
-      </w:r>
-      <w:r>
-        <w:rPr>
-          <w:color w:val="000000" w:themeColor="text1"/>
-          <w:spacing w:val="63"/>
-        </w:rPr>
-        <w:t xml:space="preserve"> </w:t>
-      </w:r>
-      <w:r>
-        <w:rPr>
-          <w:color w:val="000000" w:themeColor="text1"/>
-        </w:rPr>
-        <w:t>Secure Computing (DSC), Taipei, 2017, pp. 123-130.</w:t>
-      </w:r>
-      <w:r>
-        <w:rPr>
-          <w:color w:val="000000" w:themeColor="text1"/>
-        </w:rPr>
-        <w:t xml:space="preserve"> </w:t>
-      </w:r>
-      <w:r>
-        <w:rPr>
-          <w:color w:val="000000" w:themeColor="text1"/>
-        </w:rPr>
-        <w:t>[</w:t>
-      </w:r>
-      <w:r>
-        <w:rPr>
-          <w:color w:val="1155CC"/>
-          <w:u w:val="single" w:color="1155CC"/>
-        </w:rPr>
-        <w:t>Paper][</w:t>
-      </w:r>
-      <w:r>
-        <w:rPr>
-          <w:color w:val="000000" w:themeColor="text1"/>
-          <w:u w:val="single" w:color="1155CC"/>
-        </w:rPr>
-        <w:t>Slides</w:t>
-      </w:r>
-      <w:r>
-        <w:rPr>
-          <w:color w:val="000000" w:themeColor="text1"/>
-        </w:rPr>
-        <w:t>]</w:t>
-      </w:r>
     </w:p>
     <w:p>
       <w:pPr>
         <w:pStyle w:val="ListParagraph"/>
-        <w:rPr>
-          <w:color w:val="000000" w:themeColor="text1"/>
-        </w:rPr>
-      </w:pPr>
-      <w:r>
-        <w:rPr>
-          <w:bCs/>
-          <w:color w:val="000000" w:themeColor="text1"/>
-        </w:rPr>
-        <w:t>[</w:t>
-      </w:r>
-      <w:r>
-        <w:rPr>
-          <w:bCs/>
-          <w:color w:val="000000" w:themeColor="text1"/>
-        </w:rPr>
-        <w:t>3</w:t>
-      </w:r>
-      <w:r>
-        <w:rPr>
-          <w:bCs/>
-          <w:color w:val="000000" w:themeColor="text1"/>
-        </w:rPr>
-        <w:t xml:space="preserve">] </w:t>
-      </w:r>
-      <w:r>
-        <w:rPr>
-          <w:b/>
-          <w:color w:val="000000" w:themeColor="text1"/>
-        </w:rPr>
-        <w:t>Ruimin Sun</w:t>
-      </w:r>
-      <w:r>
-        <w:rPr>
-          <w:color w:val="000000" w:themeColor="text1"/>
-        </w:rPr>
-        <w:t xml:space="preserve">, Andrew Lee, </w:t>
-      </w:r>
-      <w:proofErr w:type="spellStart"/>
-      <w:r>
-        <w:rPr>
-          <w:color w:val="000000" w:themeColor="text1"/>
-        </w:rPr>
-        <w:t>Aokun</w:t>
-      </w:r>
-      <w:proofErr w:type="spellEnd"/>
-      <w:r>
-        <w:rPr>
-          <w:color w:val="000000" w:themeColor="text1"/>
-        </w:rPr>
-        <w:t xml:space="preserve"> Chen, Donald E. </w:t>
-      </w:r>
-      <w:r>
-        <w:rPr>
-          <w:color w:val="000000" w:themeColor="text1"/>
-          <w:spacing w:val="-3"/>
-        </w:rPr>
-        <w:t xml:space="preserve">Porter, </w:t>
-      </w:r>
-      <w:r>
-        <w:rPr>
-          <w:color w:val="000000" w:themeColor="text1"/>
-        </w:rPr>
-        <w:t>Matt Bishop, and Daniela</w:t>
-      </w:r>
-      <w:r>
-        <w:rPr>
-          <w:color w:val="000000" w:themeColor="text1"/>
-          <w:spacing w:val="-45"/>
-        </w:rPr>
-        <w:t xml:space="preserve"> </w:t>
-      </w:r>
-      <w:r>
-        <w:rPr>
-          <w:color w:val="000000" w:themeColor="text1"/>
-        </w:rPr>
-        <w:t>Oliveira, 2016, October. Bear: A Framework for Understanding Application Sensitivity to OS (Mis) Behavior.</w:t>
-      </w:r>
-      <w:r>
-        <w:rPr>
-          <w:color w:val="000000" w:themeColor="text1"/>
-          <w:spacing w:val="-10"/>
-        </w:rPr>
-        <w:t xml:space="preserve"> </w:t>
-      </w:r>
-      <w:r>
-        <w:rPr>
-          <w:color w:val="000000" w:themeColor="text1"/>
-        </w:rPr>
-        <w:t>2016</w:t>
-      </w:r>
-      <w:r>
-        <w:rPr>
-          <w:color w:val="000000" w:themeColor="text1"/>
-          <w:spacing w:val="-7"/>
-        </w:rPr>
-        <w:t xml:space="preserve"> </w:t>
-      </w:r>
-      <w:r>
-        <w:rPr>
-          <w:color w:val="000000" w:themeColor="text1"/>
-        </w:rPr>
-        <w:t>IEEE</w:t>
-      </w:r>
-      <w:r>
-        <w:rPr>
-          <w:color w:val="000000" w:themeColor="text1"/>
-          <w:spacing w:val="-7"/>
-        </w:rPr>
-        <w:t xml:space="preserve"> </w:t>
-      </w:r>
-      <w:r>
-        <w:rPr>
-          <w:color w:val="000000" w:themeColor="text1"/>
-        </w:rPr>
-        <w:t>27th</w:t>
-      </w:r>
-      <w:r>
-        <w:rPr>
-          <w:color w:val="000000" w:themeColor="text1"/>
-          <w:spacing w:val="-10"/>
-        </w:rPr>
-        <w:t xml:space="preserve"> </w:t>
-      </w:r>
-      <w:r>
-        <w:rPr>
-          <w:color w:val="000000" w:themeColor="text1"/>
-        </w:rPr>
-        <w:t>International</w:t>
-      </w:r>
-      <w:r>
-        <w:rPr>
-          <w:color w:val="000000" w:themeColor="text1"/>
-          <w:spacing w:val="-7"/>
-        </w:rPr>
-        <w:t xml:space="preserve"> </w:t>
-      </w:r>
-      <w:r>
-        <w:rPr>
-          <w:color w:val="000000" w:themeColor="text1"/>
-        </w:rPr>
-        <w:t>Symposium</w:t>
-      </w:r>
-      <w:r>
-        <w:rPr>
-          <w:color w:val="000000" w:themeColor="text1"/>
-          <w:spacing w:val="-8"/>
-        </w:rPr>
-        <w:t xml:space="preserve"> </w:t>
-      </w:r>
-      <w:proofErr w:type="gramStart"/>
-      <w:r>
-        <w:rPr>
-          <w:color w:val="000000" w:themeColor="text1"/>
-        </w:rPr>
-        <w:t>In</w:t>
-      </w:r>
-      <w:proofErr w:type="gramEnd"/>
-      <w:r>
-        <w:rPr>
-          <w:color w:val="000000" w:themeColor="text1"/>
-          <w:spacing w:val="-10"/>
-        </w:rPr>
-        <w:t xml:space="preserve"> </w:t>
-      </w:r>
-      <w:r>
-        <w:rPr>
-          <w:color w:val="000000" w:themeColor="text1"/>
-        </w:rPr>
-        <w:t>Software</w:t>
-      </w:r>
-      <w:r>
-        <w:rPr>
-          <w:color w:val="000000" w:themeColor="text1"/>
-          <w:spacing w:val="-9"/>
-        </w:rPr>
-        <w:t xml:space="preserve"> </w:t>
-      </w:r>
-      <w:r>
-        <w:rPr>
-          <w:color w:val="000000" w:themeColor="text1"/>
-        </w:rPr>
-        <w:t>Reliability</w:t>
-      </w:r>
-      <w:r>
-        <w:rPr>
-          <w:color w:val="000000" w:themeColor="text1"/>
-          <w:spacing w:val="-7"/>
-        </w:rPr>
-        <w:t xml:space="preserve"> </w:t>
-      </w:r>
-      <w:r>
-        <w:rPr>
-          <w:color w:val="000000" w:themeColor="text1"/>
-        </w:rPr>
-        <w:t>Engineering</w:t>
-      </w:r>
-      <w:r>
-        <w:rPr>
-          <w:color w:val="000000" w:themeColor="text1"/>
-          <w:spacing w:val="-10"/>
-        </w:rPr>
-        <w:t xml:space="preserve"> </w:t>
-      </w:r>
-      <w:r>
-        <w:rPr>
-          <w:color w:val="000000" w:themeColor="text1"/>
-        </w:rPr>
-        <w:t>(ISSRE), (pp. 388-399).</w:t>
-      </w:r>
-      <w:r>
-        <w:rPr>
-          <w:color w:val="000000" w:themeColor="text1"/>
-          <w:spacing w:val="-7"/>
-        </w:rPr>
-        <w:t xml:space="preserve"> </w:t>
-      </w:r>
-      <w:r>
-        <w:rPr>
-          <w:color w:val="000000" w:themeColor="text1"/>
-        </w:rPr>
-        <w:t>IEEE.</w:t>
-      </w:r>
-      <w:r>
-        <w:rPr>
-          <w:color w:val="000000" w:themeColor="text1"/>
-        </w:rPr>
-        <w:t xml:space="preserve"> </w:t>
-      </w:r>
-      <w:r>
-        <w:rPr>
-          <w:color w:val="000000" w:themeColor="text1"/>
-        </w:rPr>
-        <w:t>[</w:t>
-      </w:r>
-      <w:r>
-        <w:rPr>
-          <w:color w:val="1155CC"/>
-          <w:u w:val="single" w:color="1155CC"/>
-        </w:rPr>
-        <w:t>Paper][</w:t>
-      </w:r>
-      <w:r>
-        <w:rPr>
-          <w:color w:val="000000" w:themeColor="text1"/>
-          <w:u w:val="single" w:color="1155CC"/>
-        </w:rPr>
-        <w:t>Slides</w:t>
-      </w:r>
-      <w:r>
-        <w:rPr>
-          <w:color w:val="000000" w:themeColor="text1"/>
-        </w:rPr>
-        <w:t>]</w:t>
-      </w:r>
-    </w:p>
-    <w:p>
-      <w:pPr>
-        <w:pStyle w:val="ListParagraph"/>
-        <w:rPr>
-          <w:color w:val="000000" w:themeColor="text1"/>
-        </w:rPr>
-      </w:pPr>
-      <w:r>
-        <w:rPr>
-          <w:bCs/>
-          <w:color w:val="000000" w:themeColor="text1"/>
-        </w:rPr>
-        <w:t>[</w:t>
-      </w:r>
-      <w:r>
-        <w:rPr>
-          <w:bCs/>
-          <w:color w:val="000000" w:themeColor="text1"/>
-        </w:rPr>
-        <w:t>2</w:t>
-      </w:r>
-      <w:r>
-        <w:rPr>
-          <w:bCs/>
-          <w:color w:val="000000" w:themeColor="text1"/>
-        </w:rPr>
-        <w:t>]</w:t>
-      </w:r>
-      <w:r>
-        <w:rPr>
-          <w:b/>
-          <w:color w:val="000000" w:themeColor="text1"/>
-        </w:rPr>
-        <w:t xml:space="preserve"> </w:t>
-      </w:r>
-      <w:r>
-        <w:rPr>
-          <w:b/>
-          <w:color w:val="000000" w:themeColor="text1"/>
-        </w:rPr>
-        <w:t xml:space="preserve">Ruimin Sun, </w:t>
-      </w:r>
-      <w:r>
-        <w:rPr>
-          <w:color w:val="000000" w:themeColor="text1"/>
-        </w:rPr>
-        <w:t xml:space="preserve">Matt Bishop, Natalie C. Ebner, Daniela Oliveira and Donald E. </w:t>
-      </w:r>
-      <w:r>
-        <w:rPr>
-          <w:color w:val="000000" w:themeColor="text1"/>
-          <w:spacing w:val="-3"/>
-        </w:rPr>
-        <w:t xml:space="preserve">Porter, </w:t>
-      </w:r>
-      <w:r>
-        <w:rPr>
-          <w:color w:val="000000" w:themeColor="text1"/>
-        </w:rPr>
-        <w:t>2015. The Case</w:t>
-      </w:r>
-      <w:r>
-        <w:rPr>
-          <w:color w:val="000000" w:themeColor="text1"/>
-          <w:spacing w:val="-10"/>
-        </w:rPr>
-        <w:t xml:space="preserve"> </w:t>
-      </w:r>
-      <w:r>
-        <w:rPr>
-          <w:color w:val="000000" w:themeColor="text1"/>
-        </w:rPr>
-        <w:t>for</w:t>
-      </w:r>
-      <w:r>
-        <w:rPr>
-          <w:color w:val="000000" w:themeColor="text1"/>
-          <w:spacing w:val="-12"/>
-        </w:rPr>
-        <w:t xml:space="preserve"> </w:t>
-      </w:r>
-      <w:r>
-        <w:rPr>
-          <w:color w:val="000000" w:themeColor="text1"/>
-        </w:rPr>
-        <w:t>Unpredictability</w:t>
-      </w:r>
-      <w:r>
-        <w:rPr>
-          <w:color w:val="000000" w:themeColor="text1"/>
-          <w:spacing w:val="-8"/>
-        </w:rPr>
-        <w:t xml:space="preserve"> </w:t>
-      </w:r>
-      <w:r>
-        <w:rPr>
-          <w:color w:val="000000" w:themeColor="text1"/>
-        </w:rPr>
-        <w:t>and</w:t>
-      </w:r>
-      <w:r>
-        <w:rPr>
-          <w:color w:val="000000" w:themeColor="text1"/>
-          <w:spacing w:val="-9"/>
-        </w:rPr>
-        <w:t xml:space="preserve"> </w:t>
-      </w:r>
-      <w:r>
-        <w:rPr>
-          <w:color w:val="000000" w:themeColor="text1"/>
-        </w:rPr>
-        <w:t>Deception</w:t>
-      </w:r>
-      <w:r>
-        <w:rPr>
-          <w:color w:val="000000" w:themeColor="text1"/>
-          <w:spacing w:val="-10"/>
-        </w:rPr>
-        <w:t xml:space="preserve"> </w:t>
-      </w:r>
-      <w:r>
-        <w:rPr>
-          <w:color w:val="000000" w:themeColor="text1"/>
-        </w:rPr>
-        <w:t>as</w:t>
-      </w:r>
-      <w:r>
-        <w:rPr>
-          <w:color w:val="000000" w:themeColor="text1"/>
-          <w:spacing w:val="-13"/>
-        </w:rPr>
-        <w:t xml:space="preserve"> </w:t>
-      </w:r>
-      <w:r>
-        <w:rPr>
-          <w:color w:val="000000" w:themeColor="text1"/>
-        </w:rPr>
-        <w:t>OS</w:t>
-      </w:r>
-      <w:r>
-        <w:rPr>
-          <w:color w:val="000000" w:themeColor="text1"/>
-          <w:spacing w:val="-9"/>
-        </w:rPr>
-        <w:t xml:space="preserve"> </w:t>
-      </w:r>
-      <w:r>
-        <w:rPr>
-          <w:color w:val="000000" w:themeColor="text1"/>
-        </w:rPr>
-        <w:t>Features.</w:t>
-      </w:r>
-      <w:r>
-        <w:rPr>
-          <w:color w:val="000000" w:themeColor="text1"/>
-          <w:spacing w:val="-10"/>
-        </w:rPr>
-        <w:t xml:space="preserve"> </w:t>
-      </w:r>
-      <w:r>
-        <w:rPr>
-          <w:color w:val="000000" w:themeColor="text1"/>
-        </w:rPr>
-        <w:t>USENIX;</w:t>
-      </w:r>
-      <w:r>
-        <w:rPr>
-          <w:color w:val="000000" w:themeColor="text1"/>
-          <w:spacing w:val="-10"/>
-        </w:rPr>
-        <w:t xml:space="preserve"> </w:t>
-      </w:r>
-      <w:r>
-        <w:rPr>
-          <w:color w:val="000000" w:themeColor="text1"/>
-        </w:rPr>
-        <w:t>login.</w:t>
-      </w:r>
-      <w:r>
-        <w:rPr>
-          <w:color w:val="000000" w:themeColor="text1"/>
-          <w:spacing w:val="-11"/>
-        </w:rPr>
-        <w:t xml:space="preserve"> </w:t>
-      </w:r>
-      <w:r>
-        <w:rPr>
-          <w:color w:val="000000" w:themeColor="text1"/>
-        </w:rPr>
-        <w:t>2015</w:t>
-      </w:r>
-      <w:r>
-        <w:rPr>
-          <w:color w:val="000000" w:themeColor="text1"/>
-          <w:spacing w:val="-13"/>
-        </w:rPr>
-        <w:t xml:space="preserve"> </w:t>
-      </w:r>
-      <w:r>
-        <w:rPr>
-          <w:color w:val="000000" w:themeColor="text1"/>
-        </w:rPr>
-        <w:t>Aug</w:t>
-      </w:r>
-      <w:r>
-        <w:rPr>
-          <w:color w:val="000000" w:themeColor="text1"/>
-          <w:spacing w:val="-10"/>
-        </w:rPr>
-        <w:t xml:space="preserve"> </w:t>
-      </w:r>
-      <w:r>
-        <w:rPr>
-          <w:color w:val="000000" w:themeColor="text1"/>
-        </w:rPr>
-        <w:t>1.</w:t>
-      </w:r>
-      <w:r>
-        <w:rPr>
-          <w:color w:val="000000" w:themeColor="text1"/>
-          <w:spacing w:val="-11"/>
-        </w:rPr>
-        <w:t xml:space="preserve"> </w:t>
-      </w:r>
-      <w:r>
-        <w:rPr>
-          <w:color w:val="000000" w:themeColor="text1"/>
-        </w:rPr>
-        <w:t>(Invited Paper)</w:t>
-      </w:r>
-      <w:r>
-        <w:rPr>
-          <w:color w:val="000000" w:themeColor="text1"/>
-        </w:rPr>
-        <w:t xml:space="preserve"> </w:t>
-      </w:r>
-      <w:r>
-        <w:rPr>
-          <w:color w:val="000000" w:themeColor="text1"/>
-        </w:rPr>
-        <w:t>[</w:t>
-      </w:r>
-      <w:r>
-        <w:rPr>
-          <w:color w:val="1155CC"/>
-          <w:u w:val="single" w:color="1155CC"/>
-        </w:rPr>
-        <w:t>Paper]</w:t>
-      </w:r>
-    </w:p>
-    <w:p>
-      <w:pPr>
-        <w:pStyle w:val="ListParagraph"/>
-      </w:pPr>
-      <w:r>
-        <w:rPr>
-          <w:bCs/>
-          <w:color w:val="000000" w:themeColor="text1"/>
-        </w:rPr>
-        <w:t>[</w:t>
-      </w:r>
-      <w:r>
-        <w:rPr>
-          <w:bCs/>
-          <w:color w:val="000000" w:themeColor="text1"/>
-        </w:rPr>
-        <w:t>1</w:t>
-      </w:r>
-      <w:r>
-        <w:rPr>
-          <w:bCs/>
-          <w:color w:val="000000" w:themeColor="text1"/>
-        </w:rPr>
-        <w:t>]</w:t>
-      </w:r>
-      <w:r>
-        <w:rPr>
-          <w:b/>
-          <w:color w:val="000000" w:themeColor="text1"/>
-        </w:rPr>
-        <w:t xml:space="preserve"> </w:t>
-      </w:r>
-      <w:r>
-        <w:rPr>
-          <w:b/>
-          <w:color w:val="000000" w:themeColor="text1"/>
-        </w:rPr>
-        <w:t xml:space="preserve">Ruimin Sun, </w:t>
-      </w:r>
-      <w:r>
-        <w:rPr>
-          <w:color w:val="000000" w:themeColor="text1"/>
-        </w:rPr>
-        <w:t>Donald E. Porter, Daniela Oliveira, and Matt Bishop, M. The Case for Less</w:t>
-      </w:r>
-      <w:r>
-        <w:rPr>
-          <w:color w:val="000000" w:themeColor="text1"/>
-          <w:spacing w:val="63"/>
-        </w:rPr>
-        <w:t xml:space="preserve"> </w:t>
-      </w:r>
-      <w:r>
-        <w:rPr>
-          <w:color w:val="000000" w:themeColor="text1"/>
-        </w:rPr>
-        <w:t>Predictable</w:t>
-      </w:r>
-      <w:r>
-        <w:rPr>
-          <w:color w:val="000000" w:themeColor="text1"/>
-          <w:spacing w:val="-14"/>
-        </w:rPr>
-        <w:t xml:space="preserve"> </w:t>
-      </w:r>
-      <w:r>
-        <w:rPr>
-          <w:color w:val="000000" w:themeColor="text1"/>
-        </w:rPr>
-        <w:t>Operating</w:t>
-      </w:r>
-      <w:r>
-        <w:rPr>
-          <w:color w:val="000000" w:themeColor="text1"/>
-          <w:spacing w:val="-14"/>
-        </w:rPr>
-        <w:t xml:space="preserve"> </w:t>
-      </w:r>
-      <w:r>
-        <w:rPr>
-          <w:color w:val="000000" w:themeColor="text1"/>
-        </w:rPr>
-        <w:t>System</w:t>
-      </w:r>
-      <w:r>
-        <w:rPr>
-          <w:color w:val="000000" w:themeColor="text1"/>
-          <w:spacing w:val="-13"/>
-        </w:rPr>
-        <w:t xml:space="preserve"> </w:t>
-      </w:r>
-      <w:r>
-        <w:rPr>
-          <w:color w:val="000000" w:themeColor="text1"/>
-        </w:rPr>
-        <w:t>Behavior.</w:t>
-      </w:r>
-      <w:r>
-        <w:rPr>
-          <w:color w:val="000000" w:themeColor="text1"/>
-          <w:spacing w:val="-15"/>
-        </w:rPr>
-        <w:t xml:space="preserve"> </w:t>
-      </w:r>
-      <w:r>
-        <w:rPr>
-          <w:color w:val="000000" w:themeColor="text1"/>
-        </w:rPr>
-        <w:t>15th</w:t>
-      </w:r>
-      <w:r>
-        <w:rPr>
-          <w:color w:val="000000" w:themeColor="text1"/>
-          <w:spacing w:val="-14"/>
-        </w:rPr>
-        <w:t xml:space="preserve"> </w:t>
-      </w:r>
-      <w:r>
-        <w:rPr>
-          <w:color w:val="000000" w:themeColor="text1"/>
-        </w:rPr>
-        <w:t>Workshop</w:t>
-      </w:r>
-      <w:r>
-        <w:rPr>
-          <w:color w:val="000000" w:themeColor="text1"/>
-          <w:spacing w:val="-11"/>
-        </w:rPr>
-        <w:t xml:space="preserve"> </w:t>
-      </w:r>
-      <w:r>
-        <w:rPr>
-          <w:color w:val="000000" w:themeColor="text1"/>
-        </w:rPr>
-        <w:t>on</w:t>
-      </w:r>
-      <w:r>
-        <w:rPr>
-          <w:color w:val="000000" w:themeColor="text1"/>
-          <w:spacing w:val="-15"/>
-        </w:rPr>
-        <w:t xml:space="preserve"> </w:t>
-      </w:r>
-      <w:r>
-        <w:rPr>
-          <w:color w:val="000000" w:themeColor="text1"/>
-        </w:rPr>
-        <w:t>Hot</w:t>
-      </w:r>
-      <w:r>
-        <w:rPr>
-          <w:color w:val="000000" w:themeColor="text1"/>
-          <w:spacing w:val="-9"/>
-        </w:rPr>
-        <w:t xml:space="preserve"> </w:t>
-      </w:r>
-      <w:r>
-        <w:rPr>
-          <w:color w:val="000000" w:themeColor="text1"/>
-        </w:rPr>
-        <w:t>Topics</w:t>
-      </w:r>
-      <w:r>
-        <w:rPr>
-          <w:color w:val="000000" w:themeColor="text1"/>
-          <w:spacing w:val="-10"/>
-        </w:rPr>
-        <w:t xml:space="preserve"> </w:t>
-      </w:r>
-      <w:r>
-        <w:rPr>
-          <w:color w:val="000000" w:themeColor="text1"/>
-        </w:rPr>
-        <w:t>in</w:t>
-      </w:r>
-      <w:r>
-        <w:rPr>
-          <w:color w:val="000000" w:themeColor="text1"/>
-          <w:spacing w:val="-15"/>
-        </w:rPr>
-        <w:t xml:space="preserve"> </w:t>
-      </w:r>
-      <w:r>
-        <w:rPr>
-          <w:color w:val="000000" w:themeColor="text1"/>
-        </w:rPr>
-        <w:t>Operating</w:t>
-      </w:r>
-      <w:r>
-        <w:rPr>
-          <w:color w:val="000000" w:themeColor="text1"/>
-          <w:spacing w:val="-14"/>
-        </w:rPr>
-        <w:t xml:space="preserve"> </w:t>
-      </w:r>
-      <w:r>
-        <w:rPr>
-          <w:color w:val="000000" w:themeColor="text1"/>
-        </w:rPr>
-        <w:t>Systems (</w:t>
-      </w:r>
-      <w:proofErr w:type="spellStart"/>
-      <w:r>
-        <w:rPr>
-          <w:color w:val="000000" w:themeColor="text1"/>
-        </w:rPr>
-        <w:t>HotOS</w:t>
-      </w:r>
-      <w:proofErr w:type="spellEnd"/>
-      <w:r>
-        <w:rPr>
-          <w:color w:val="000000" w:themeColor="text1"/>
-        </w:rPr>
-        <w:t xml:space="preserve">). </w:t>
-      </w:r>
-      <w:proofErr w:type="spellStart"/>
-      <w:r>
-        <w:rPr>
-          <w:color w:val="000000" w:themeColor="text1"/>
-        </w:rPr>
-        <w:t>Kartause</w:t>
-      </w:r>
-      <w:proofErr w:type="spellEnd"/>
-      <w:r>
-        <w:rPr>
-          <w:color w:val="000000" w:themeColor="text1"/>
-        </w:rPr>
-        <w:t xml:space="preserve"> </w:t>
-      </w:r>
-      <w:proofErr w:type="spellStart"/>
-      <w:r>
-        <w:rPr>
-          <w:color w:val="000000" w:themeColor="text1"/>
-        </w:rPr>
-        <w:t>Ittingen</w:t>
-      </w:r>
-      <w:proofErr w:type="spellEnd"/>
-      <w:r>
-        <w:rPr>
-          <w:color w:val="000000" w:themeColor="text1"/>
-        </w:rPr>
-        <w:t xml:space="preserve">, Switzerland, May </w:t>
-      </w:r>
-      <w:proofErr w:type="gramStart"/>
-      <w:r>
-        <w:rPr>
-          <w:color w:val="000000" w:themeColor="text1"/>
-        </w:rPr>
-        <w:t>18-20</w:t>
-      </w:r>
-      <w:proofErr w:type="gramEnd"/>
-      <w:r>
-        <w:rPr>
-          <w:color w:val="000000" w:themeColor="text1"/>
-          <w:spacing w:val="-16"/>
-        </w:rPr>
-        <w:t xml:space="preserve"> </w:t>
-      </w:r>
-      <w:r>
-        <w:rPr>
-          <w:color w:val="000000" w:themeColor="text1"/>
-        </w:rPr>
-        <w:t>2015.</w:t>
-      </w:r>
-      <w:r>
-        <w:t xml:space="preserve"> </w:t>
-      </w:r>
-      <w:r>
-        <w:t>[</w:t>
-      </w:r>
-      <w:r>
-        <w:rPr>
-          <w:color w:val="1155CC"/>
-          <w:u w:val="single" w:color="1155CC"/>
-        </w:rPr>
-        <w:t>Paper</w:t>
-      </w:r>
-      <w:r>
-        <w:t>][</w:t>
-      </w:r>
-      <w:r>
-        <w:rPr>
-          <w:color w:val="1155CC"/>
-          <w:u w:val="single" w:color="1155CC"/>
-        </w:rPr>
-        <w:t>Slides]</w:t>
-      </w:r>
+      </w:pPr>
     </w:p>
     <w:p>
       <w:pPr>
@@ -3097,6 +3128,57 @@
           <w:u w:val="thick" w:color="4B3A2E"/>
         </w:rPr>
         <w:t>RESENTATIONS</w:t>
+      </w:r>
+    </w:p>
+    <w:p>
+      <w:pPr>
+        <w:pStyle w:val="ListParagraph"/>
+        <w:numPr>
+          <w:ilvl w:val="0"/>
+          <w:numId w:val="9"/>
+        </w:numPr>
+        <w:spacing w:before="60"/>
+        <w:ind w:left="446" w:right="259"/>
+      </w:pPr>
+      <w:proofErr w:type="spellStart"/>
+      <w:r>
+        <w:rPr>
+          <w:color w:val="000000" w:themeColor="text1"/>
+        </w:rPr>
+        <w:t>SoK</w:t>
+      </w:r>
+      <w:proofErr w:type="spellEnd"/>
+      <w:r>
+        <w:rPr>
+          <w:color w:val="000000" w:themeColor="text1"/>
+        </w:rPr>
+        <w:t>: Attacks on Industrial Control Logic and Formal</w:t>
+      </w:r>
+      <w:r>
+        <w:rPr>
+          <w:color w:val="000000" w:themeColor="text1"/>
+        </w:rPr>
+        <w:t xml:space="preserve"> </w:t>
+      </w:r>
+      <w:r>
+        <w:rPr>
+          <w:color w:val="000000" w:themeColor="text1"/>
+        </w:rPr>
+        <w:t>Verification-Based Defenses</w:t>
+      </w:r>
+      <w:r>
+        <w:rPr>
+          <w:color w:val="000000" w:themeColor="text1"/>
+        </w:rPr>
+        <w:t xml:space="preserve">                    </w:t>
+      </w:r>
+      <w:proofErr w:type="spellStart"/>
+      <w:r>
+        <w:t>EuroS&amp;P</w:t>
+      </w:r>
+      <w:proofErr w:type="spellEnd"/>
+      <w:r>
+        <w:t>, 2021</w:t>
       </w:r>
     </w:p>
     <w:p>
@@ -3109,8 +3191,66 @@
         <w:spacing w:before="60"/>
         <w:ind w:right="259"/>
       </w:pPr>
-      <w:r>
-        <w:t>Leveraging Unpredictability to Improve System Security and Reliability          Northeastern University, 2019</w:t>
+      <w:proofErr w:type="spellStart"/>
+      <w:r>
+        <w:rPr>
+          <w:color w:val="000000" w:themeColor="text1"/>
+        </w:rPr>
+        <w:t>SoK</w:t>
+      </w:r>
+      <w:proofErr w:type="spellEnd"/>
+      <w:r>
+        <w:rPr>
+          <w:color w:val="000000" w:themeColor="text1"/>
+        </w:rPr>
+        <w:t>: Attacks on Industrial Control Logic and Formal</w:t>
+      </w:r>
+      <w:r>
+        <w:rPr>
+          <w:color w:val="000000" w:themeColor="text1"/>
+        </w:rPr>
+        <w:t xml:space="preserve"> </w:t>
+      </w:r>
+      <w:r>
+        <w:rPr>
+          <w:color w:val="000000" w:themeColor="text1"/>
+        </w:rPr>
+        <w:t>Verification-Based Defenses</w:t>
+      </w:r>
+      <w:r>
+        <w:rPr>
+          <w:color w:val="000000" w:themeColor="text1"/>
+        </w:rPr>
+        <w:t xml:space="preserve">  </w:t>
+      </w:r>
+    </w:p>
+    <w:p>
+      <w:pPr>
+        <w:pStyle w:val="ListParagraph"/>
+        <w:spacing w:before="60"/>
+        <w:ind w:left="451" w:right="479"/>
+        <w:jc w:val="right"/>
+      </w:pPr>
+      <w:r>
+        <w:rPr>
+          <w:color w:val="000000" w:themeColor="text1"/>
+        </w:rPr>
+        <w:t xml:space="preserve">   </w:t>
+      </w:r>
+      <w:r>
+        <w:rPr>
+          <w:color w:val="000000" w:themeColor="text1"/>
+        </w:rPr>
+        <w:t xml:space="preserve">  </w:t>
+      </w:r>
+      <w:r>
+        <w:rPr>
+          <w:color w:val="000000" w:themeColor="text1"/>
+        </w:rPr>
+        <w:t xml:space="preserve"> University of Wisconsin – Madison, </w:t>
+      </w:r>
+      <w:r>
+        <w:t>2020</w:t>
       </w:r>
     </w:p>
     <w:p>
@@ -3122,48 +3262,9 @@
         </w:numPr>
         <w:spacing w:before="60"/>
         <w:ind w:right="259"/>
-        <w:rPr>
-          <w:spacing w:val="-4"/>
-        </w:rPr>
-      </w:pPr>
-      <w:r>
-        <w:t>Sherlock: AI-based Event-driven System Behavior</w:t>
-      </w:r>
-      <w:r>
-        <w:rPr>
-          <w:spacing w:val="-17"/>
-        </w:rPr>
-        <w:t xml:space="preserve"> </w:t>
-      </w:r>
-      <w:r>
-        <w:t>Diagnosing</w:t>
-      </w:r>
-      <w:r>
-        <w:rPr>
-          <w:spacing w:val="-4"/>
-        </w:rPr>
-        <w:t xml:space="preserve"> </w:t>
-      </w:r>
-      <w:r>
-        <w:t>Approach</w:t>
-      </w:r>
-      <w:r>
-        <w:tab/>
-      </w:r>
-      <w:r>
-        <w:t xml:space="preserve">     </w:t>
-      </w:r>
-      <w:r>
-        <w:t xml:space="preserve">                         </w:t>
-      </w:r>
-      <w:r>
-        <w:t xml:space="preserve">VMware </w:t>
-      </w:r>
-      <w:r>
-        <w:rPr>
-          <w:spacing w:val="-4"/>
-        </w:rPr>
-        <w:t xml:space="preserve">2018 </w:t>
+      </w:pPr>
+      <w:r>
+        <w:t>Leveraging Unpredictability to Improve System Security and Reliability          Northeastern University, 2019</w:t>
       </w:r>
     </w:p>
     <w:p>
@@ -3175,27 +3276,48 @@
         </w:numPr>
         <w:spacing w:before="60"/>
         <w:ind w:right="259"/>
-      </w:pPr>
-      <w:r>
-        <w:t>Leveraging Unpredictability for Real-time Malware</w:t>
-      </w:r>
-      <w:r>
-        <w:rPr>
-          <w:spacing w:val="1"/>
-        </w:rPr>
-        <w:t xml:space="preserve"> </w:t>
-      </w:r>
-      <w:r>
-        <w:t>Mitigatio</w:t>
-      </w:r>
-      <w:r>
-        <w:t xml:space="preserve">n                      </w:t>
-      </w:r>
-      <w:r>
-        <w:t xml:space="preserve">      </w:t>
-      </w:r>
-      <w:r>
-        <w:t>Miami University, Ohio, 2018</w:t>
+        <w:rPr>
+          <w:spacing w:val="-4"/>
+        </w:rPr>
+      </w:pPr>
+      <w:r>
+        <w:t>Sherlock: AI-based Event-driven System Behavior</w:t>
+      </w:r>
+      <w:r>
+        <w:rPr>
+          <w:spacing w:val="-17"/>
+        </w:rPr>
+        <w:t xml:space="preserve"> </w:t>
+      </w:r>
+      <w:r>
+        <w:t>Diagnosing</w:t>
+      </w:r>
+      <w:r>
+        <w:rPr>
+          <w:spacing w:val="-4"/>
+        </w:rPr>
+        <w:t xml:space="preserve"> </w:t>
+      </w:r>
+      <w:r>
+        <w:t>Approach</w:t>
+      </w:r>
+      <w:r>
+        <w:tab/>
+      </w:r>
+      <w:r>
+        <w:t xml:space="preserve">     </w:t>
+      </w:r>
+      <w:r>
+        <w:t xml:space="preserve">                         </w:t>
+      </w:r>
+      <w:r>
+        <w:t xml:space="preserve">VMware </w:t>
+      </w:r>
+      <w:r>
+        <w:rPr>
+          <w:spacing w:val="-4"/>
+        </w:rPr>
+        <w:t xml:space="preserve">2018 </w:t>
       </w:r>
     </w:p>
     <w:p>
@@ -3209,45 +3331,25 @@
         <w:ind w:right="259"/>
       </w:pPr>
       <w:r>
-        <w:t>The Case for Less Predictable Operating</w:t>
-      </w:r>
-      <w:r>
-        <w:rPr>
-          <w:spacing w:val="-13"/>
-        </w:rPr>
-        <w:t xml:space="preserve"> </w:t>
-      </w:r>
-      <w:r>
-        <w:t>System</w:t>
-      </w:r>
-      <w:r>
-        <w:rPr>
-          <w:spacing w:val="-3"/>
-        </w:rPr>
-        <w:t xml:space="preserve"> </w:t>
-      </w:r>
-      <w:r>
-        <w:t>Behavior</w:t>
-      </w:r>
-      <w:r>
-        <w:tab/>
-      </w:r>
-      <w:r>
-        <w:t xml:space="preserve">   </w:t>
-      </w:r>
-      <w:r>
-        <w:t xml:space="preserve">                                             </w:t>
-      </w:r>
-      <w:r>
-        <w:t xml:space="preserve">               </w:t>
-      </w:r>
-      <w:proofErr w:type="spellStart"/>
-      <w:r>
-        <w:t>HotOS</w:t>
-      </w:r>
-      <w:proofErr w:type="spellEnd"/>
-      <w:r>
-        <w:t xml:space="preserve"> 2015 </w:t>
+        <w:t>Leveraging Unpredictability for Real-time Malware</w:t>
+      </w:r>
+      <w:r>
+        <w:rPr>
+          <w:spacing w:val="1"/>
+        </w:rPr>
+        <w:t xml:space="preserve"> </w:t>
+      </w:r>
+      <w:r>
+        <w:t>Mitigatio</w:t>
+      </w:r>
+      <w:r>
+        <w:t xml:space="preserve">n                      </w:t>
+      </w:r>
+      <w:r>
+        <w:t xml:space="preserve">      </w:t>
+      </w:r>
+      <w:r>
+        <w:t>Miami University, Ohio, 2018</w:t>
       </w:r>
     </w:p>
     <w:p>
@@ -3261,46 +3363,45 @@
         <w:ind w:right="259"/>
       </w:pPr>
       <w:r>
-        <w:t>Bear: A Framework for Understanding Application Sensitivity to OS (Mis)Behavior</w:t>
-      </w:r>
-      <w:r>
-        <w:rPr>
-          <w:spacing w:val="14"/>
-        </w:rPr>
-        <w:t xml:space="preserve"> </w:t>
-      </w:r>
-      <w:r>
-        <w:rPr>
-          <w:spacing w:val="14"/>
-        </w:rPr>
-        <w:t xml:space="preserve">     </w:t>
-      </w:r>
-      <w:r>
-        <w:rPr>
-          <w:spacing w:val="14"/>
-        </w:rPr>
-        <w:t xml:space="preserve"> </w:t>
-      </w:r>
-      <w:r>
-        <w:rPr>
-          <w:spacing w:val="14"/>
-        </w:rPr>
-        <w:t xml:space="preserve">       </w:t>
-      </w:r>
-      <w:r>
-        <w:rPr>
-          <w:spacing w:val="14"/>
-        </w:rPr>
-        <w:t xml:space="preserve">     </w:t>
-      </w:r>
-      <w:r>
-        <w:rPr>
-          <w:spacing w:val="14"/>
-        </w:rPr>
-        <w:t xml:space="preserve"> </w:t>
-      </w:r>
-      <w:r>
-        <w:t xml:space="preserve">ISSRE 2016 </w:t>
+        <w:t>The Case for Less Predictable Operating</w:t>
+      </w:r>
+      <w:r>
+        <w:rPr>
+          <w:spacing w:val="-13"/>
+        </w:rPr>
+        <w:t xml:space="preserve"> </w:t>
+      </w:r>
+      <w:r>
+        <w:t>System</w:t>
+      </w:r>
+      <w:r>
+        <w:rPr>
+          <w:spacing w:val="-3"/>
+        </w:rPr>
+        <w:t xml:space="preserve"> </w:t>
+      </w:r>
+      <w:r>
+        <w:t>Behavior</w:t>
+      </w:r>
+      <w:r>
+        <w:tab/>
+      </w:r>
+      <w:r>
+        <w:t xml:space="preserve">   </w:t>
+      </w:r>
+      <w:r>
+        <w:t xml:space="preserve">                                             </w:t>
+      </w:r>
+      <w:r>
+        <w:t xml:space="preserve">               </w:t>
+      </w:r>
+      <w:proofErr w:type="spellStart"/>
+      <w:r>
+        <w:t>HotOS</w:t>
+      </w:r>
+      <w:proofErr w:type="spellEnd"/>
+      <w:r>
+        <w:t xml:space="preserve"> 2015 </w:t>
       </w:r>
     </w:p>
     <w:p>
@@ -3314,34 +3415,46 @@
         <w:ind w:right="259"/>
       </w:pPr>
       <w:r>
-        <w:t>The</w:t>
-      </w:r>
-      <w:r>
-        <w:t xml:space="preserve"> </w:t>
-      </w:r>
-      <w:r>
-        <w:t>Dose Makes the Poison - Leveraging Uncertainty for Effective Malware</w:t>
-      </w:r>
-      <w:r>
-        <w:rPr>
-          <w:spacing w:val="-9"/>
-        </w:rPr>
-        <w:t xml:space="preserve"> </w:t>
-      </w:r>
-      <w:r>
-        <w:t>Detection</w:t>
-      </w:r>
-      <w:r>
-        <w:t xml:space="preserve">               </w:t>
-      </w:r>
-      <w:r>
-        <w:t xml:space="preserve">      </w:t>
-      </w:r>
-      <w:r>
-        <w:t>D</w:t>
-      </w:r>
-      <w:r>
-        <w:t>SC 2017</w:t>
+        <w:t>Bear: A Framework for Understanding Application Sensitivity to OS (Mis)Behavior</w:t>
+      </w:r>
+      <w:r>
+        <w:rPr>
+          <w:spacing w:val="14"/>
+        </w:rPr>
+        <w:t xml:space="preserve"> </w:t>
+      </w:r>
+      <w:r>
+        <w:rPr>
+          <w:spacing w:val="14"/>
+        </w:rPr>
+        <w:t xml:space="preserve">     </w:t>
+      </w:r>
+      <w:r>
+        <w:rPr>
+          <w:spacing w:val="14"/>
+        </w:rPr>
+        <w:t xml:space="preserve"> </w:t>
+      </w:r>
+      <w:r>
+        <w:rPr>
+          <w:spacing w:val="14"/>
+        </w:rPr>
+        <w:t xml:space="preserve">       </w:t>
+      </w:r>
+      <w:r>
+        <w:rPr>
+          <w:spacing w:val="14"/>
+        </w:rPr>
+        <w:t xml:space="preserve">     </w:t>
+      </w:r>
+      <w:r>
+        <w:rPr>
+          <w:spacing w:val="14"/>
+        </w:rPr>
+        <w:t xml:space="preserve"> </w:t>
+      </w:r>
+      <w:r>
+        <w:t xml:space="preserve">ISSRE 2016 </w:t>
       </w:r>
     </w:p>
     <w:p>
@@ -3355,59 +3468,34 @@
         <w:ind w:right="259"/>
       </w:pPr>
       <w:r>
-        <w:t>How Diverse OS can Improve Software Reliability towards OS (mis)Behavior (Invited Talk)</w:t>
-      </w:r>
-    </w:p>
-    <w:p>
-      <w:pPr>
-        <w:pStyle w:val="ListParagraph"/>
-        <w:spacing w:before="60"/>
-        <w:ind w:left="6643" w:right="259"/>
-        <w:rPr>
-          <w:iCs/>
-        </w:rPr>
-      </w:pPr>
-      <w:r>
-        <w:rPr>
-          <w:rFonts w:ascii="TeXGyreAdventor"/>
-          <w:iCs/>
-        </w:rPr>
-        <w:t xml:space="preserve">          </w:t>
-      </w:r>
-      <w:proofErr w:type="spellStart"/>
-      <w:r>
-        <w:rPr>
-          <w:rFonts w:ascii="TeXGyreAdventor"/>
-          <w:iCs/>
-        </w:rPr>
-        <w:t>Beihang</w:t>
-      </w:r>
-      <w:proofErr w:type="spellEnd"/>
-      <w:r>
-        <w:rPr>
-          <w:rFonts w:ascii="TeXGyreAdventor"/>
-          <w:iCs/>
-        </w:rPr>
-        <w:t xml:space="preserve"> University</w:t>
-      </w:r>
-      <w:r>
-        <w:rPr>
-          <w:iCs/>
-        </w:rPr>
-        <w:t>, China,</w:t>
-      </w:r>
-      <w:r>
-        <w:rPr>
-          <w:iCs/>
-          <w:spacing w:val="-13"/>
-        </w:rPr>
-        <w:t xml:space="preserve"> </w:t>
-      </w:r>
-      <w:r>
-        <w:rPr>
-          <w:iCs/>
-        </w:rPr>
-        <w:t>2017</w:t>
+        <w:t>The</w:t>
+      </w:r>
+      <w:r>
+        <w:t xml:space="preserve"> </w:t>
+      </w:r>
+      <w:r>
+        <w:t>Dose Makes the Poison - Leveraging Uncertainty for Effective Malware</w:t>
+      </w:r>
+      <w:r>
+        <w:rPr>
+          <w:spacing w:val="-9"/>
+        </w:rPr>
+        <w:t xml:space="preserve"> </w:t>
+      </w:r>
+      <w:r>
+        <w:t>Detection</w:t>
+      </w:r>
+      <w:r>
+        <w:t xml:space="preserve">               </w:t>
+      </w:r>
+      <w:r>
+        <w:t xml:space="preserve">      </w:t>
+      </w:r>
+      <w:r>
+        <w:t>D</w:t>
+      </w:r>
+      <w:r>
+        <w:t>SC 2017</w:t>
       </w:r>
     </w:p>
     <w:p>
@@ -3421,46 +3509,59 @@
         <w:ind w:right="259"/>
       </w:pPr>
       <w:r>
-        <w:t>The Case for Less Predictable Operating</w:t>
-      </w:r>
-      <w:r>
-        <w:rPr>
-          <w:spacing w:val="-16"/>
-        </w:rPr>
-        <w:t xml:space="preserve"> </w:t>
-      </w:r>
-      <w:r>
-        <w:t>System</w:t>
-      </w:r>
-      <w:r>
-        <w:rPr>
-          <w:spacing w:val="-4"/>
-        </w:rPr>
-        <w:t xml:space="preserve"> </w:t>
-      </w:r>
-      <w:r>
-        <w:t>Behavior</w:t>
-      </w:r>
-      <w:r>
-        <w:tab/>
-      </w:r>
-      <w:r>
-        <w:t xml:space="preserve">     </w:t>
-      </w:r>
-      <w:r>
-        <w:tab/>
-        <w:t xml:space="preserve">     </w:t>
-      </w:r>
-      <w:r>
-        <w:tab/>
-        <w:t xml:space="preserve">     </w:t>
-      </w:r>
-      <w:r>
-        <w:tab/>
-        <w:t xml:space="preserve">              </w:t>
-      </w:r>
-      <w:r>
-        <w:t xml:space="preserve">FICS Conf. 2016 </w:t>
+        <w:t>How Diverse OS can Improve Software Reliability towards OS (mis)Behavior (Invited Talk)</w:t>
+      </w:r>
+    </w:p>
+    <w:p>
+      <w:pPr>
+        <w:pStyle w:val="ListParagraph"/>
+        <w:spacing w:before="60"/>
+        <w:ind w:left="6643" w:right="259"/>
+        <w:rPr>
+          <w:iCs/>
+        </w:rPr>
+      </w:pPr>
+      <w:r>
+        <w:rPr>
+          <w:rFonts w:ascii="TeXGyreAdventor"/>
+          <w:iCs/>
+        </w:rPr>
+        <w:t xml:space="preserve">          </w:t>
+      </w:r>
+      <w:proofErr w:type="spellStart"/>
+      <w:r>
+        <w:rPr>
+          <w:rFonts w:ascii="TeXGyreAdventor"/>
+          <w:iCs/>
+        </w:rPr>
+        <w:t>Beihang</w:t>
+      </w:r>
+      <w:proofErr w:type="spellEnd"/>
+      <w:r>
+        <w:rPr>
+          <w:rFonts w:ascii="TeXGyreAdventor"/>
+          <w:iCs/>
+        </w:rPr>
+        <w:t xml:space="preserve"> University</w:t>
+      </w:r>
+      <w:r>
+        <w:rPr>
+          <w:iCs/>
+        </w:rPr>
+        <w:t>, China,</w:t>
+      </w:r>
+      <w:r>
+        <w:rPr>
+          <w:iCs/>
+          <w:spacing w:val="-13"/>
+        </w:rPr>
+        <w:t xml:space="preserve"> </w:t>
+      </w:r>
+      <w:r>
+        <w:rPr>
+          <w:iCs/>
+        </w:rPr>
+        <w:t>2017</w:t>
       </w:r>
     </w:p>
     <w:p>
@@ -3471,28 +3572,10 @@
           <w:numId w:val="9"/>
         </w:numPr>
         <w:spacing w:before="60"/>
-        <w:ind w:right="259"/>
-      </w:pPr>
-      <w:r>
-        <w:t>Bear:</w:t>
-      </w:r>
-      <w:r>
-        <w:rPr>
-          <w:spacing w:val="-19"/>
-        </w:rPr>
-        <w:t xml:space="preserve"> </w:t>
-      </w:r>
-      <w:r>
-        <w:t>A</w:t>
-      </w:r>
-      <w:r>
-        <w:rPr>
-          <w:spacing w:val="-15"/>
-        </w:rPr>
-        <w:t xml:space="preserve"> </w:t>
-      </w:r>
-      <w:r>
-        <w:t>Framework</w:t>
+        <w:ind w:left="446" w:right="259" w:hanging="360"/>
+      </w:pPr>
+      <w:r>
+        <w:t>The Case for Less Predictable Operating</w:t>
       </w:r>
       <w:r>
         <w:rPr>
@@ -3501,100 +3584,39 @@
         <w:t xml:space="preserve"> </w:t>
       </w:r>
       <w:r>
-        <w:t>for</w:t>
-      </w:r>
-      <w:r>
-        <w:rPr>
-          <w:spacing w:val="-14"/>
-        </w:rPr>
-        <w:t xml:space="preserve"> </w:t>
-      </w:r>
-      <w:r>
-        <w:t>Understanding</w:t>
-      </w:r>
-      <w:r>
-        <w:rPr>
-          <w:spacing w:val="-19"/>
-        </w:rPr>
-        <w:t xml:space="preserve"> </w:t>
-      </w:r>
-      <w:r>
-        <w:t>Application</w:t>
-      </w:r>
-      <w:r>
-        <w:rPr>
-          <w:spacing w:val="-16"/>
-        </w:rPr>
-        <w:t xml:space="preserve"> </w:t>
-      </w:r>
-      <w:r>
-        <w:t>Sensitivity</w:t>
-      </w:r>
-      <w:r>
-        <w:rPr>
-          <w:spacing w:val="-18"/>
-        </w:rPr>
-        <w:t xml:space="preserve"> </w:t>
-      </w:r>
-      <w:r>
-        <w:t>to</w:t>
-      </w:r>
-      <w:r>
-        <w:rPr>
-          <w:spacing w:val="-15"/>
-        </w:rPr>
-        <w:t xml:space="preserve"> </w:t>
-      </w:r>
-      <w:r>
-        <w:t>OS</w:t>
-      </w:r>
-      <w:r>
-        <w:rPr>
-          <w:spacing w:val="-15"/>
-        </w:rPr>
-        <w:t xml:space="preserve"> </w:t>
-      </w:r>
-      <w:r>
-        <w:t>(Mis)Behavior</w:t>
-      </w:r>
-      <w:r>
-        <w:rPr>
-          <w:spacing w:val="-14"/>
-        </w:rPr>
-        <w:t xml:space="preserve"> </w:t>
-      </w:r>
-      <w:r>
-        <w:rPr>
-          <w:spacing w:val="-14"/>
-        </w:rPr>
-        <w:t xml:space="preserve">                    </w:t>
-      </w:r>
-      <w:r>
-        <w:rPr>
-          <w:spacing w:val="-14"/>
-        </w:rPr>
-        <w:t xml:space="preserve">          </w:t>
-      </w:r>
-      <w:r>
-        <w:t>FICS</w:t>
-      </w:r>
-      <w:r>
-        <w:rPr>
-          <w:spacing w:val="-15"/>
-        </w:rPr>
-        <w:t xml:space="preserve"> </w:t>
-      </w:r>
-      <w:r>
-        <w:t>Conf.</w:t>
-      </w:r>
-      <w:r>
-        <w:rPr>
-          <w:spacing w:val="-18"/>
-        </w:rPr>
-        <w:t xml:space="preserve"> </w:t>
-      </w:r>
-      <w:r>
-        <w:t xml:space="preserve">2017 </w:t>
+        <w:t>System</w:t>
+      </w:r>
+      <w:r>
+        <w:rPr>
+          <w:spacing w:val="-4"/>
+        </w:rPr>
+        <w:t xml:space="preserve"> </w:t>
+      </w:r>
+      <w:r>
+        <w:t>Behavior</w:t>
+      </w:r>
+      <w:r>
+        <w:tab/>
+      </w:r>
+      <w:r>
+        <w:t xml:space="preserve">     </w:t>
+      </w:r>
+      <w:r>
+        <w:tab/>
+        <w:t xml:space="preserve">     </w:t>
+      </w:r>
+      <w:r>
+        <w:tab/>
+        <w:t xml:space="preserve">     </w:t>
+      </w:r>
+      <w:r>
+        <w:t xml:space="preserve">        </w:t>
+      </w:r>
+      <w:r>
+        <w:t xml:space="preserve">              </w:t>
+      </w:r>
+      <w:r>
+        <w:t xml:space="preserve">FICS Conf. 2016 </w:t>
       </w:r>
     </w:p>
     <w:p>
@@ -3605,57 +3627,136 @@
           <w:numId w:val="9"/>
         </w:numPr>
         <w:spacing w:before="60"/>
-        <w:ind w:right="259"/>
-      </w:pPr>
-      <w:proofErr w:type="spellStart"/>
-      <w:r>
-        <w:t>DeepMalware</w:t>
-      </w:r>
-      <w:proofErr w:type="spellEnd"/>
-      <w:r>
-        <w:t>: Deep Models and Mechanisms for</w:t>
-      </w:r>
-      <w:r>
-        <w:rPr>
-          <w:spacing w:val="-17"/>
-        </w:rPr>
-        <w:t xml:space="preserve"> </w:t>
-      </w:r>
-      <w:r>
-        <w:t>Malware</w:t>
-      </w:r>
-      <w:r>
-        <w:rPr>
-          <w:spacing w:val="-2"/>
-        </w:rPr>
-        <w:t xml:space="preserve"> </w:t>
-      </w:r>
-      <w:r>
-        <w:t>Detection</w:t>
-      </w:r>
-      <w:r>
-        <w:tab/>
-      </w:r>
-      <w:r>
-        <w:tab/>
-      </w:r>
-      <w:r>
-        <w:t xml:space="preserve">  </w:t>
-      </w:r>
-      <w:r>
-        <w:t xml:space="preserve">               </w:t>
-      </w:r>
-      <w:r>
-        <w:t xml:space="preserve"> </w:t>
-      </w:r>
-      <w:r>
-        <w:t xml:space="preserve">NSF-CBL </w:t>
-      </w:r>
-      <w:r>
-        <w:rPr>
-          <w:spacing w:val="-4"/>
-        </w:rPr>
-        <w:t>2017</w:t>
+        <w:ind w:right="259" w:hanging="360"/>
+      </w:pPr>
+      <w:r>
+        <w:t>Bear:</w:t>
+      </w:r>
+      <w:r>
+        <w:rPr>
+          <w:spacing w:val="-19"/>
+        </w:rPr>
+        <w:t xml:space="preserve"> </w:t>
+      </w:r>
+      <w:r>
+        <w:t>A</w:t>
+      </w:r>
+      <w:r>
+        <w:rPr>
+          <w:spacing w:val="-15"/>
+        </w:rPr>
+        <w:t xml:space="preserve"> </w:t>
+      </w:r>
+      <w:r>
+        <w:t>Framework</w:t>
+      </w:r>
+      <w:r>
+        <w:rPr>
+          <w:spacing w:val="-16"/>
+        </w:rPr>
+        <w:t xml:space="preserve"> </w:t>
+      </w:r>
+      <w:r>
+        <w:t>for</w:t>
+      </w:r>
+      <w:r>
+        <w:rPr>
+          <w:spacing w:val="-14"/>
+        </w:rPr>
+        <w:t xml:space="preserve"> </w:t>
+      </w:r>
+      <w:r>
+        <w:t>Understanding</w:t>
+      </w:r>
+      <w:r>
+        <w:rPr>
+          <w:spacing w:val="-19"/>
+        </w:rPr>
+        <w:t xml:space="preserve"> </w:t>
+      </w:r>
+      <w:r>
+        <w:t>Application</w:t>
+      </w:r>
+      <w:r>
+        <w:rPr>
+          <w:spacing w:val="-16"/>
+        </w:rPr>
+        <w:t xml:space="preserve"> </w:t>
+      </w:r>
+      <w:r>
+        <w:t>Sensitivity</w:t>
+      </w:r>
+      <w:r>
+        <w:rPr>
+          <w:spacing w:val="-18"/>
+        </w:rPr>
+        <w:t xml:space="preserve"> </w:t>
+      </w:r>
+      <w:r>
+        <w:t>to</w:t>
+      </w:r>
+      <w:r>
+        <w:rPr>
+          <w:spacing w:val="-15"/>
+        </w:rPr>
+        <w:t xml:space="preserve"> </w:t>
+      </w:r>
+      <w:r>
+        <w:t>OS</w:t>
+      </w:r>
+      <w:r>
+        <w:rPr>
+          <w:spacing w:val="-15"/>
+        </w:rPr>
+        <w:t xml:space="preserve"> </w:t>
+      </w:r>
+      <w:r>
+        <w:t>(Mis)Behavior</w:t>
+      </w:r>
+      <w:r>
+        <w:rPr>
+          <w:spacing w:val="-14"/>
+        </w:rPr>
+        <w:t xml:space="preserve"> </w:t>
+      </w:r>
+      <w:r>
+        <w:rPr>
+          <w:spacing w:val="-14"/>
+        </w:rPr>
+        <w:t xml:space="preserve">                    </w:t>
+      </w:r>
+      <w:r>
+        <w:rPr>
+          <w:spacing w:val="-14"/>
+        </w:rPr>
+        <w:t xml:space="preserve"> </w:t>
+      </w:r>
+      <w:r>
+        <w:rPr>
+          <w:spacing w:val="-14"/>
+        </w:rPr>
+        <w:t xml:space="preserve">      </w:t>
+      </w:r>
+      <w:r>
+        <w:t>FICS</w:t>
+      </w:r>
+      <w:r>
+        <w:rPr>
+          <w:spacing w:val="-15"/>
+        </w:rPr>
+        <w:t xml:space="preserve"> </w:t>
+      </w:r>
+      <w:r>
+        <w:t>Conf.</w:t>
+      </w:r>
+      <w:r>
+        <w:rPr>
+          <w:spacing w:val="-18"/>
+        </w:rPr>
+        <w:t xml:space="preserve"> </w:t>
+      </w:r>
+      <w:r>
+        <w:t xml:space="preserve">2017 </w:t>
       </w:r>
     </w:p>
     <w:p>
@@ -3666,10 +3767,7 @@
           <w:numId w:val="9"/>
         </w:numPr>
         <w:spacing w:before="60"/>
-        <w:ind w:right="259"/>
-        <w:rPr>
-          <w:sz w:val="23"/>
-        </w:rPr>
+        <w:ind w:right="259" w:hanging="360"/>
       </w:pPr>
       <w:proofErr w:type="spellStart"/>
       <w:r>
@@ -3681,6 +3779,68 @@
       </w:r>
       <w:r>
         <w:rPr>
+          <w:spacing w:val="-17"/>
+        </w:rPr>
+        <w:t xml:space="preserve"> </w:t>
+      </w:r>
+      <w:r>
+        <w:t>Malware</w:t>
+      </w:r>
+      <w:r>
+        <w:rPr>
+          <w:spacing w:val="-2"/>
+        </w:rPr>
+        <w:t xml:space="preserve"> </w:t>
+      </w:r>
+      <w:r>
+        <w:t>Detection</w:t>
+      </w:r>
+      <w:r>
+        <w:tab/>
+      </w:r>
+      <w:r>
+        <w:tab/>
+      </w:r>
+      <w:r>
+        <w:t xml:space="preserve">  </w:t>
+      </w:r>
+      <w:r>
+        <w:t xml:space="preserve">             </w:t>
+      </w:r>
+      <w:r>
+        <w:t xml:space="preserve"> </w:t>
+      </w:r>
+      <w:r>
+        <w:t xml:space="preserve">NSF-CBL </w:t>
+      </w:r>
+      <w:r>
+        <w:rPr>
+          <w:spacing w:val="-4"/>
+        </w:rPr>
+        <w:t>2017</w:t>
+      </w:r>
+    </w:p>
+    <w:p>
+      <w:pPr>
+        <w:pStyle w:val="ListParagraph"/>
+        <w:numPr>
+          <w:ilvl w:val="0"/>
+          <w:numId w:val="9"/>
+        </w:numPr>
+        <w:spacing w:before="60"/>
+        <w:ind w:left="518" w:right="259" w:hanging="360"/>
+      </w:pPr>
+      <w:proofErr w:type="spellStart"/>
+      <w:r>
+        <w:lastRenderedPageBreak/>
+        <w:t>DeepMalware</w:t>
+      </w:r>
+      <w:proofErr w:type="spellEnd"/>
+      <w:r>
+        <w:t>: Deep Models and Mechanisms for</w:t>
+      </w:r>
+      <w:r>
+        <w:rPr>
           <w:spacing w:val="-14"/>
         </w:rPr>
         <w:t xml:space="preserve"> </w:t>
@@ -3704,10 +3864,10 @@
         <w:t xml:space="preserve">   </w:t>
       </w:r>
       <w:r>
-        <w:t xml:space="preserve">                        </w:t>
-      </w:r>
-      <w:r>
-        <w:t xml:space="preserve">  </w:t>
+        <w:t xml:space="preserve">                       </w:t>
+      </w:r>
+      <w:r>
+        <w:t xml:space="preserve"> </w:t>
       </w:r>
       <w:r>
         <w:t>FICS Conf.</w:t>
@@ -3726,7 +3886,7 @@
       <w:pPr>
         <w:pStyle w:val="BodyText"/>
         <w:spacing w:before="1"/>
-        <w:ind w:left="158" w:right="158"/>
+        <w:ind w:left="518" w:right="259" w:hanging="360"/>
         <w:rPr>
           <w:sz w:val="29"/>
         </w:rPr>
@@ -3788,7 +3948,7 @@
           <w:sz w:val="22"/>
           <w:szCs w:val="22"/>
         </w:rPr>
-        <w:t>CROSS LAYERED SECURITY</w:t>
+        <w:t>SYSTEMS SECURITY</w:t>
       </w:r>
     </w:p>
     <w:p>
@@ -3800,7 +3960,55 @@
         <w:rPr>
           <w:color w:val="4B3A2E"/>
         </w:rPr>
-        <w:t>EEL 4930/EEL 5934, Spring 2015, University of Florida</w:t>
+        <w:t xml:space="preserve">Lecture, </w:t>
+      </w:r>
+      <w:r>
+        <w:rPr>
+          <w:color w:val="4B3A2E"/>
+        </w:rPr>
+        <w:t>CS 3740</w:t>
+      </w:r>
+      <w:r>
+        <w:rPr>
+          <w:color w:val="4B3A2E"/>
+        </w:rPr>
+        <w:t>, S</w:t>
+      </w:r>
+      <w:r>
+        <w:rPr>
+          <w:color w:val="4B3A2E"/>
+        </w:rPr>
+        <w:t>ummer</w:t>
+      </w:r>
+      <w:r>
+        <w:rPr>
+          <w:color w:val="4B3A2E"/>
+        </w:rPr>
+        <w:t xml:space="preserve"> 20</w:t>
+      </w:r>
+      <w:r>
+        <w:rPr>
+          <w:color w:val="4B3A2E"/>
+        </w:rPr>
+        <w:t>21</w:t>
+      </w:r>
+      <w:r>
+        <w:rPr>
+          <w:color w:val="4B3A2E"/>
+        </w:rPr>
+        <w:t xml:space="preserve">, </w:t>
+      </w:r>
+      <w:r>
+        <w:rPr>
+          <w:color w:val="4B3A2E"/>
+        </w:rPr>
+        <w:t xml:space="preserve">Northeastern </w:t>
+      </w:r>
+      <w:r>
+        <w:rPr>
+          <w:color w:val="4B3A2E"/>
+        </w:rPr>
+        <w:t>University</w:t>
       </w:r>
     </w:p>
     <w:p>
@@ -3820,38 +4028,37 @@
           <w:sz w:val="22"/>
           <w:szCs w:val="22"/>
         </w:rPr>
-        <w:t>CROSS LAYERED</w:t>
-      </w:r>
-      <w:r>
-        <w:rPr>
-          <w:color w:val="4B3A2E"/>
-          <w:sz w:val="22"/>
-          <w:szCs w:val="22"/>
-        </w:rPr>
-        <w:t xml:space="preserve"> </w:t>
-      </w:r>
-      <w:r>
-        <w:rPr>
-          <w:color w:val="4B3A2E"/>
-          <w:sz w:val="22"/>
-          <w:szCs w:val="22"/>
-        </w:rPr>
-        <w:t>SECURITY</w:t>
+        <w:t>CROSS LAYERED SECURITY</w:t>
       </w:r>
     </w:p>
     <w:p>
       <w:pPr>
         <w:spacing w:after="120"/>
         <w:ind w:left="158" w:right="158"/>
-        <w:rPr>
-          <w:color w:val="4B3A2E"/>
-        </w:rPr>
-      </w:pPr>
-      <w:r>
-        <w:rPr>
-          <w:color w:val="4B3A2E"/>
-        </w:rPr>
-        <w:t>EEL 4930/EEL 5934, Spring 2016, University of Florida</w:t>
+      </w:pPr>
+      <w:r>
+        <w:rPr>
+          <w:color w:val="4B3A2E"/>
+        </w:rPr>
+        <w:t xml:space="preserve">Guest Lecture, </w:t>
+      </w:r>
+      <w:r>
+        <w:rPr>
+          <w:color w:val="4B3A2E"/>
+        </w:rPr>
+        <w:t>EEL 4930/EEL 5934, Spring 2015</w:t>
+      </w:r>
+      <w:r>
+        <w:rPr>
+          <w:color w:val="4B3A2E"/>
+        </w:rPr>
+        <w:t>-2019</w:t>
+      </w:r>
+      <w:r>
+        <w:rPr>
+          <w:color w:val="4B3A2E"/>
+        </w:rPr>
+        <w:t>, University of Florida</w:t>
       </w:r>
     </w:p>
     <w:p>
@@ -4007,7 +4214,10 @@
         <w:ind w:left="446" w:right="259"/>
       </w:pPr>
       <w:r>
-        <w:t>IEEE Symposium on Security and Privacy (S&amp;P) 2017, 2018</w:t>
+        <w:t>IEEE Symposium on Security and Privacy (S&amp;P) 2017</w:t>
+      </w:r>
+      <w:r>
+        <w:t xml:space="preserve"> - 2021</w:t>
       </w:r>
     </w:p>
     <w:p>
@@ -4023,6 +4233,9 @@
       <w:r>
         <w:t xml:space="preserve">The ACM Conference on Computer and Communications Security (CCS) 2017 </w:t>
       </w:r>
+      <w:r>
+        <w:t>– 2021</w:t>
+      </w:r>
     </w:p>
     <w:p>
       <w:pPr>
@@ -4035,7 +4248,7 @@
         <w:ind w:left="446" w:right="259"/>
       </w:pPr>
       <w:r>
-        <w:t>Annual Computer Security Applications Conference (ACSAC) 2015, 2016, 2017, 2018</w:t>
+        <w:t>USENIX Security 2019 - 2021</w:t>
       </w:r>
     </w:p>
     <w:p>
@@ -4049,15 +4262,7 @@
         <w:ind w:left="446" w:right="259"/>
       </w:pPr>
       <w:r>
-        <w:t>ACM Symposium on Information, Computer and Communications Security (</w:t>
-      </w:r>
-      <w:proofErr w:type="spellStart"/>
-      <w:r>
-        <w:t>AsiaCCS</w:t>
-      </w:r>
-      <w:proofErr w:type="spellEnd"/>
-      <w:r>
-        <w:t>) 2014, 2015, 2017, 2018</w:t>
+        <w:t>Annual Computer Security Applications Conference (ACSAC) 2015, 2016, 2017, 2018</w:t>
       </w:r>
     </w:p>
     <w:p>
@@ -4071,7 +4276,21 @@
         <w:ind w:left="446" w:right="259"/>
       </w:pPr>
       <w:r>
-        <w:t>IEEE Transactions on Information Forensics &amp; Security (TIFS) 2018</w:t>
+        <w:t>ACM Symposium on Information, Computer and Communications Security (</w:t>
+      </w:r>
+      <w:proofErr w:type="spellStart"/>
+      <w:r>
+        <w:t>AsiaCCS</w:t>
+      </w:r>
+      <w:proofErr w:type="spellEnd"/>
+      <w:r>
+        <w:t>) 2014</w:t>
+      </w:r>
+      <w:r>
+        <w:t xml:space="preserve"> -</w:t>
+      </w:r>
+      <w:r>
+        <w:t xml:space="preserve"> 2018</w:t>
       </w:r>
     </w:p>
     <w:p>
@@ -4085,7 +4304,7 @@
         <w:ind w:left="446" w:right="259"/>
       </w:pPr>
       <w:r>
-        <w:t xml:space="preserve">International Symposium on Research in Attacks, Intrusions, and Defenses (RAID) 2016, 2017 </w:t>
+        <w:t>IEEE Transactions on Information Forensics &amp; Security (TIFS) 2018</w:t>
       </w:r>
     </w:p>
     <w:p>
@@ -4099,7 +4318,7 @@
         <w:ind w:left="446" w:right="259"/>
       </w:pPr>
       <w:r>
-        <w:t>International Conference on Dependable Systems and Networks (DSN) 2016, 2017</w:t>
+        <w:t xml:space="preserve">International Symposium on Research in Attacks, Intrusions, and Defenses (RAID) 2016, 2017 </w:t>
       </w:r>
     </w:p>
     <w:p>
@@ -4113,15 +4332,7 @@
         <w:ind w:left="446" w:right="259"/>
       </w:pPr>
       <w:r>
-        <w:t>ACM Conference on Security and Privacy in Wireless and Mobile Networks (</w:t>
-      </w:r>
-      <w:proofErr w:type="spellStart"/>
-      <w:r>
-        <w:t>WiSec</w:t>
-      </w:r>
-      <w:proofErr w:type="spellEnd"/>
-      <w:r>
-        <w:t xml:space="preserve">) 2016 </w:t>
+        <w:t>International Conference on Dependable Systems and Networks (DSN) 2016, 2017</w:t>
       </w:r>
     </w:p>
     <w:p>
@@ -4135,7 +4346,15 @@
         <w:ind w:left="446" w:right="259"/>
       </w:pPr>
       <w:r>
-        <w:t>ACM Conference on Human Factors in Computing Systems (CHI) 2017</w:t>
+        <w:t>ACM Conference on Security and Privacy in Wireless and Mobile Networks (</w:t>
+      </w:r>
+      <w:proofErr w:type="spellStart"/>
+      <w:r>
+        <w:t>WiSec</w:t>
+      </w:r>
+      <w:proofErr w:type="spellEnd"/>
+      <w:r>
+        <w:t xml:space="preserve">) 2016 </w:t>
       </w:r>
     </w:p>
     <w:p>
@@ -4149,15 +4368,21 @@
         <w:ind w:left="446" w:right="259"/>
       </w:pPr>
       <w:r>
-        <w:t>IEEE Conference on Dependable and Secure Computing (DSC) 2017 IEEE Conference on Computer Communications (</w:t>
-      </w:r>
-      <w:proofErr w:type="spellStart"/>
-      <w:r>
-        <w:t>InfoComm</w:t>
-      </w:r>
-      <w:proofErr w:type="spellEnd"/>
-      <w:r>
-        <w:t>) 2013, 2014</w:t>
+        <w:t>ACM Conference on Human Factors in Computing Systems (CHI) 2017</w:t>
+      </w:r>
+    </w:p>
+    <w:p>
+      <w:pPr>
+        <w:pStyle w:val="ListParagraph"/>
+        <w:numPr>
+          <w:ilvl w:val="0"/>
+          <w:numId w:val="8"/>
+        </w:numPr>
+        <w:spacing w:before="60"/>
+        <w:ind w:left="446" w:right="259"/>
+      </w:pPr>
+      <w:r>
+        <w:t xml:space="preserve">IEEE Conference on Dependable and Secure Computing (DSC) 2017 </w:t>
       </w:r>
     </w:p>
     <w:p>
@@ -4348,37 +4573,8 @@
         <w:t>Third prize in National Challenging Cup College Student Contest, SEU 2011</w:t>
       </w:r>
     </w:p>
-    <w:p>
-      <w:pPr>
-        <w:pStyle w:val="TableParagraph"/>
-        <w:ind w:right="158"/>
-        <w:rPr>
-          <w:sz w:val="23"/>
-        </w:rPr>
-      </w:pPr>
-    </w:p>
-    <w:p>
-      <w:pPr>
-        <w:ind w:left="158" w:right="158"/>
-      </w:pPr>
-    </w:p>
-    <w:p>
-      <w:pPr>
-        <w:ind w:left="158" w:right="158"/>
-      </w:pPr>
-    </w:p>
-    <w:p>
-      <w:pPr>
-        <w:ind w:left="158" w:right="158"/>
-      </w:pPr>
-    </w:p>
-    <w:p>
-      <w:pPr>
-        <w:ind w:left="158" w:right="158"/>
-      </w:pPr>
-    </w:p>
     <w:sectPr>
-      <w:footerReference w:type="default" r:id="rId10"/>
+      <w:footerReference w:type="default" r:id="rId19"/>
       <w:pgSz w:w="12240" w:h="15840"/>
       <w:pgMar w:top="1160" w:right="960" w:bottom="1020" w:left="960" w:header="0" w:footer="838" w:gutter="0"/>
       <w:cols w:space="720"/>
@@ -4423,7 +4619,7 @@
       <mc:AlternateContent>
         <mc:Choice Requires="wps">
           <w:drawing>
-            <wp:anchor distT="0" distB="0" distL="114300" distR="114300" simplePos="0" relativeHeight="251657728" behindDoc="1" locked="0" layoutInCell="1" allowOverlap="1" wp14:anchorId="1218C86F">
+            <wp:anchor distT="0" distB="0" distL="114300" distR="114300" simplePos="0" relativeHeight="251657728" behindDoc="1" locked="0" layoutInCell="1" allowOverlap="1" wp14:anchorId="593ACD01" wp14:editId="3FD7863D">
               <wp:simplePos x="0" y="0"/>
               <wp:positionH relativeFrom="page">
                 <wp:posOffset>675005</wp:posOffset>
@@ -4528,7 +4724,7 @@
         </mc:Choice>
         <mc:Fallback>
           <w:pict>
-            <v:shapetype w14:anchorId="1218C86F" id="_x0000_t202" coordsize="21600,21600" o:spt="202" path="m,l,21600r21600,l21600,xe">
+            <v:shapetype w14:anchorId="593ACD01" id="_x0000_t202" coordsize="21600,21600" o:spt="202" path="m,l,21600r21600,l21600,xe">
               <v:stroke joinstyle="miter"/>
               <v:path gradientshapeok="t" o:connecttype="rect"/>
             </v:shapetype>
@@ -5249,6 +5445,97 @@
     </w:lvl>
   </w:abstractNum>
   <w:abstractNum w:abstractNumId="7" w15:restartNumberingAfterBreak="0">
+    <w:nsid w:val="615834E0"/>
+    <w:multiLevelType w:val="hybridMultilevel"/>
+    <w:tmpl w:val="BA54AE74"/>
+    <w:lvl w:ilvl="0" w:tplc="278688D0">
+      <w:start w:val="1"/>
+      <w:numFmt w:val="decimal"/>
+      <w:lvlText w:val="[%1]"/>
+      <w:lvlJc w:val="left"/>
+      <w:pPr>
+        <w:ind w:left="720" w:hanging="360"/>
+      </w:pPr>
+      <w:rPr>
+        <w:rFonts w:hint="default"/>
+        <w:b w:val="0"/>
+        <w:bCs/>
+      </w:rPr>
+    </w:lvl>
+    <w:lvl w:ilvl="1" w:tplc="04090019" w:tentative="1">
+      <w:start w:val="1"/>
+      <w:numFmt w:val="lowerLetter"/>
+      <w:lvlText w:val="%2."/>
+      <w:lvlJc w:val="left"/>
+      <w:pPr>
+        <w:ind w:left="1440" w:hanging="360"/>
+      </w:pPr>
+    </w:lvl>
+    <w:lvl w:ilvl="2" w:tplc="0409001B" w:tentative="1">
+      <w:start w:val="1"/>
+      <w:numFmt w:val="lowerRoman"/>
+      <w:lvlText w:val="%3."/>
+      <w:lvlJc w:val="right"/>
+      <w:pPr>
+        <w:ind w:left="2160" w:hanging="180"/>
+      </w:pPr>
+    </w:lvl>
+    <w:lvl w:ilvl="3" w:tplc="0409000F" w:tentative="1">
+      <w:start w:val="1"/>
+      <w:numFmt w:val="decimal"/>
+      <w:lvlText w:val="%4."/>
+      <w:lvlJc w:val="left"/>
+      <w:pPr>
+        <w:ind w:left="2880" w:hanging="360"/>
+      </w:pPr>
+    </w:lvl>
+    <w:lvl w:ilvl="4" w:tplc="04090019" w:tentative="1">
+      <w:start w:val="1"/>
+      <w:numFmt w:val="lowerLetter"/>
+      <w:lvlText w:val="%5."/>
+      <w:lvlJc w:val="left"/>
+      <w:pPr>
+        <w:ind w:left="3600" w:hanging="360"/>
+      </w:pPr>
+    </w:lvl>
+    <w:lvl w:ilvl="5" w:tplc="0409001B" w:tentative="1">
+      <w:start w:val="1"/>
+      <w:numFmt w:val="lowerRoman"/>
+      <w:lvlText w:val="%6."/>
+      <w:lvlJc w:val="right"/>
+      <w:pPr>
+        <w:ind w:left="4320" w:hanging="180"/>
+      </w:pPr>
+    </w:lvl>
+    <w:lvl w:ilvl="6" w:tplc="0409000F" w:tentative="1">
+      <w:start w:val="1"/>
+      <w:numFmt w:val="decimal"/>
+      <w:lvlText w:val="%7."/>
+      <w:lvlJc w:val="left"/>
+      <w:pPr>
+        <w:ind w:left="5040" w:hanging="360"/>
+      </w:pPr>
+    </w:lvl>
+    <w:lvl w:ilvl="7" w:tplc="04090019" w:tentative="1">
+      <w:start w:val="1"/>
+      <w:numFmt w:val="lowerLetter"/>
+      <w:lvlText w:val="%8."/>
+      <w:lvlJc w:val="left"/>
+      <w:pPr>
+        <w:ind w:left="5760" w:hanging="360"/>
+      </w:pPr>
+    </w:lvl>
+    <w:lvl w:ilvl="8" w:tplc="0409001B" w:tentative="1">
+      <w:start w:val="1"/>
+      <w:numFmt w:val="lowerRoman"/>
+      <w:lvlText w:val="%9."/>
+      <w:lvlJc w:val="right"/>
+      <w:pPr>
+        <w:ind w:left="6480" w:hanging="180"/>
+      </w:pPr>
+    </w:lvl>
+  </w:abstractNum>
+  <w:abstractNum w:abstractNumId="8" w15:restartNumberingAfterBreak="0">
     <w:nsid w:val="658C6C96"/>
     <w:multiLevelType w:val="hybridMultilevel"/>
     <w:tmpl w:val="F210F7EE"/>
@@ -5337,7 +5624,7 @@
       </w:pPr>
     </w:lvl>
   </w:abstractNum>
-  <w:abstractNum w:abstractNumId="8" w15:restartNumberingAfterBreak="0">
+  <w:abstractNum w:abstractNumId="9" w15:restartNumberingAfterBreak="0">
     <w:nsid w:val="65BA5055"/>
     <w:multiLevelType w:val="hybridMultilevel"/>
     <w:tmpl w:val="93D6174A"/>
@@ -5430,7 +5717,7 @@
     <w:abstractNumId w:val="1"/>
   </w:num>
   <w:num w:numId="2">
-    <w:abstractNumId w:val="8"/>
+    <w:abstractNumId w:val="9"/>
   </w:num>
   <w:num w:numId="3">
     <w:abstractNumId w:val="6"/>
@@ -5445,13 +5732,16 @@
     <w:abstractNumId w:val="3"/>
   </w:num>
   <w:num w:numId="7">
-    <w:abstractNumId w:val="7"/>
+    <w:abstractNumId w:val="8"/>
   </w:num>
   <w:num w:numId="8">
     <w:abstractNumId w:val="2"/>
   </w:num>
   <w:num w:numId="9">
     <w:abstractNumId w:val="4"/>
+  </w:num>
+  <w:num w:numId="10">
+    <w:abstractNumId w:val="7"/>
   </w:num>
 </w:numbering>
 </file>

</xml_diff>